<commit_message>
New Project Section! and timeline
</commit_message>
<xml_diff>
--- a/Assets/Kristian-Michael-Cook Resume.docx
+++ b/Assets/Kristian-Michael-Cook Resume.docx
@@ -1,65 +1,68 @@
 
 <file path=word/document.xml><?xml version="1.0" encoding="utf-8"?>
-<w:document xmlns:wpc="http://schemas.microsoft.com/office/word/2010/wordprocessingCanvas" xmlns:cx="http://schemas.microsoft.com/office/drawing/2014/chartex" xmlns:cx1="http://schemas.microsoft.com/office/drawing/2015/9/8/chartex" xmlns:cx2="http://schemas.microsoft.com/office/drawing/2015/10/21/chartex" xmlns:cx3="http://schemas.microsoft.com/office/drawing/2016/5/9/chartex" xmlns:cx4="http://schemas.microsoft.com/office/drawing/2016/5/10/chartex" xmlns:cx5="http://schemas.microsoft.com/office/drawing/2016/5/11/chartex" xmlns:cx6="http://schemas.microsoft.com/office/drawing/2016/5/12/chartex" xmlns:cx7="http://schemas.microsoft.com/office/drawing/2016/5/13/chartex" xmlns:cx8="http://schemas.microsoft.com/office/drawing/2016/5/14/chartex" xmlns:mc="http://schemas.openxmlformats.org/markup-compatibility/2006" xmlns:aink="http://schemas.microsoft.com/office/drawing/2016/ink" xmlns:am3d="http://schemas.microsoft.com/office/drawing/2017/model3d" xmlns:o="urn:schemas-microsoft-com:office:office" xmlns:oel="http://schemas.microsoft.com/office/2019/extlst" xmlns:r="http://schemas.openxmlformats.org/officeDocument/2006/relationships" xmlns:m="http://schemas.openxmlformats.org/officeDocument/2006/math" xmlns:v="urn:schemas-microsoft-com:vml" xmlns:wp14="http://schemas.microsoft.com/office/word/2010/wordprocessingDrawing" xmlns:wp="http://schemas.openxmlformats.org/drawingml/2006/wordprocessingDrawing" xmlns:w10="urn:schemas-microsoft-com:office:word" xmlns:w="http://schemas.openxmlformats.org/wordprocessingml/2006/main" xmlns:w14="http://schemas.microsoft.com/office/word/2010/wordml" xmlns:w15="http://schemas.microsoft.com/office/word/2012/wordml" xmlns:w16cex="http://schemas.microsoft.com/office/word/2018/wordml/cex" xmlns:w16cid="http://schemas.microsoft.com/office/word/2016/wordml/cid" xmlns:w16="http://schemas.microsoft.com/office/word/2018/wordml" xmlns:w16du="http://schemas.microsoft.com/office/word/2023/wordml/word16du" xmlns:w16sdtdh="http://schemas.microsoft.com/office/word/2020/wordml/sdtdatahash" xmlns:w16se="http://schemas.microsoft.com/office/word/2015/wordml/symex" xmlns:wpg="http://schemas.microsoft.com/office/word/2010/wordprocessingGroup" xmlns:wpi="http://schemas.microsoft.com/office/word/2010/wordprocessingInk" xmlns:wne="http://schemas.microsoft.com/office/word/2006/wordml" xmlns:wps="http://schemas.microsoft.com/office/word/2010/wordprocessingShape" mc:Ignorable="w14 w15 w16se w16cid w16 w16cex w16sdtdh w16du wp14">
+<w:document xmlns:wpc="http://schemas.microsoft.com/office/word/2010/wordprocessingCanvas" xmlns:cx="http://schemas.microsoft.com/office/drawing/2014/chartex" xmlns:cx1="http://schemas.microsoft.com/office/drawing/2015/9/8/chartex" xmlns:cx2="http://schemas.microsoft.com/office/drawing/2015/10/21/chartex" xmlns:cx3="http://schemas.microsoft.com/office/drawing/2016/5/9/chartex" xmlns:cx4="http://schemas.microsoft.com/office/drawing/2016/5/10/chartex" xmlns:cx5="http://schemas.microsoft.com/office/drawing/2016/5/11/chartex" xmlns:cx6="http://schemas.microsoft.com/office/drawing/2016/5/12/chartex" xmlns:cx7="http://schemas.microsoft.com/office/drawing/2016/5/13/chartex" xmlns:cx8="http://schemas.microsoft.com/office/drawing/2016/5/14/chartex" xmlns:mc="http://schemas.openxmlformats.org/markup-compatibility/2006" xmlns:aink="http://schemas.microsoft.com/office/drawing/2016/ink" xmlns:am3d="http://schemas.microsoft.com/office/drawing/2017/model3d" xmlns:o="urn:schemas-microsoft-com:office:office" xmlns:oel="http://schemas.microsoft.com/office/2019/extlst" xmlns:r="http://schemas.openxmlformats.org/officeDocument/2006/relationships" xmlns:m="http://schemas.openxmlformats.org/officeDocument/2006/math" xmlns:v="urn:schemas-microsoft-com:vml" xmlns:wp14="http://schemas.microsoft.com/office/word/2010/wordprocessingDrawing" xmlns:wp="http://schemas.openxmlformats.org/drawingml/2006/wordprocessingDrawing" xmlns:w10="urn:schemas-microsoft-com:office:word" xmlns:w="http://schemas.openxmlformats.org/wordprocessingml/2006/main" xmlns:w14="http://schemas.microsoft.com/office/word/2010/wordml" xmlns:w15="http://schemas.microsoft.com/office/word/2012/wordml" xmlns:w16cex="http://schemas.microsoft.com/office/word/2018/wordml/cex" xmlns:w16cid="http://schemas.microsoft.com/office/word/2016/wordml/cid" xmlns:w16="http://schemas.microsoft.com/office/word/2018/wordml" xmlns:w16du="http://schemas.microsoft.com/office/word/2023/wordml/word16du" xmlns:w16sdtdh="http://schemas.microsoft.com/office/word/2020/wordml/sdtdatahash" xmlns:w16sdtfl="http://schemas.microsoft.com/office/word/2024/wordml/sdtformatlock" xmlns:w16se="http://schemas.microsoft.com/office/word/2015/wordml/symex" xmlns:wpg="http://schemas.microsoft.com/office/word/2010/wordprocessingGroup" xmlns:wpi="http://schemas.microsoft.com/office/word/2010/wordprocessingInk" xmlns:wne="http://schemas.microsoft.com/office/word/2006/wordml" xmlns:wps="http://schemas.microsoft.com/office/word/2010/wordprocessingShape" mc:Ignorable="w14 w15 w16se w16cid w16 w16cex w16sdtdh w16sdtfl w16du wp14">
   <w:body>
     <w:p>
       <w:pPr>
-        <w:rPr>
-          <w:lang w:val="en-US"/>
-        </w:rPr>
-      </w:pPr>
-      <w:r>
         <w:rPr>
           <w:b/>
           <w:bCs/>
           <w:lang w:val="en-US"/>
         </w:rPr>
+      </w:pPr>
+      <w:r>
+        <w:rPr>
+          <w:b/>
+          <w:bCs/>
+          <w:lang w:val="en-US"/>
+        </w:rPr>
         <w:t>Kristian Michael Cook</w:t>
       </w:r>
       <w:r>
         <w:rPr>
+          <w:b/>
+          <w:bCs/>
           <w:lang w:val="en-US"/>
         </w:rPr>
         <w:br/>
-        <w:t>misttwist@icloud.com</w:t>
-      </w:r>
-      <w:r>
-        <w:rPr>
+        <w:t>misttwist@icloud.com | 718-674-4051</w:t>
+      </w:r>
+      <w:r>
+        <w:rPr>
+          <w:b/>
+          <w:bCs/>
           <w:lang w:val="en-US"/>
         </w:rPr>
         <w:br/>
-        <w:t>718-674-4051</w:t>
-      </w:r>
-      <w:r>
-        <w:rPr>
-          <w:lang w:val="en-US"/>
-        </w:rPr>
-        <w:br/>
-        <w:t xml:space="preserve">LinkedIn: </w:t>
       </w:r>
       <w:hyperlink r:id="rId8" w:tgtFrame="_new" w:history="1">
         <w:r>
           <w:rPr>
             <w:rStyle w:val="Hyperlink"/>
+            <w:b/>
+            <w:bCs/>
             <w:lang w:val="en-US"/>
           </w:rPr>
-          <w:t>https://www.linkedin.com/in/kristian-cook-2712862b6/</w:t>
+          <w:t>LinkedIn</w:t>
         </w:r>
       </w:hyperlink>
       <w:r>
         <w:rPr>
-          <w:lang w:val="en-US"/>
-        </w:rPr>
-        <w:br/>
-        <w:t xml:space="preserve">Portfolio: </w:t>
+          <w:b/>
+          <w:bCs/>
+          <w:lang w:val="en-US"/>
+        </w:rPr>
+        <w:t xml:space="preserve"> | </w:t>
       </w:r>
       <w:hyperlink r:id="rId9" w:tgtFrame="_new" w:history="1">
         <w:r>
           <w:rPr>
             <w:rStyle w:val="Hyperlink"/>
+            <w:b/>
+            <w:bCs/>
             <w:lang w:val="en-US"/>
           </w:rPr>
-          <w:t>https://kristiansportfolio.netlify.app/</w:t>
+          <w:t>Portfolio</w:t>
         </w:r>
       </w:hyperlink>
     </w:p>
@@ -73,7 +76,7 @@
         <w:rPr>
           <w:lang w:val="en-US"/>
         </w:rPr>
-        <w:pict w14:anchorId="79FEB9F4">
+        <w:pict w14:anchorId="545E5883">
           <v:rect id="_x0000_i1025" style="width:0;height:1.5pt" o:hralign="center" o:hrstd="t" o:hr="t" fillcolor="#a0a0a0" stroked="f"/>
         </w:pict>
       </w:r>
@@ -81,10 +84,323 @@
     <w:p>
       <w:pPr>
         <w:rPr>
+          <w:lang w:val="en-US"/>
+        </w:rPr>
+      </w:pPr>
+      <w:r>
+        <w:rPr>
+          <w:lang w:val="en-US"/>
+        </w:rPr>
+        <w:t>Professional Summary</w:t>
+      </w:r>
+    </w:p>
+    <w:p>
+      <w:pPr>
+        <w:rPr>
+          <w:lang w:val="en-US"/>
+        </w:rPr>
+      </w:pPr>
+      <w:r>
+        <w:rPr>
+          <w:lang w:val="en-US"/>
+        </w:rPr>
+        <w:t>Aspiring Front-End Web Developer with a strong foundation in programming and a passion for creating dynamic, responsive, and user-friendly web applications. I am skilled in HTML, CSS, JavaScript, Python, and various front-end frameworks, with experience in building websites, browser extensions, and collaborative projects. Excited to bring creativity, problem-solving, and a commitment to excellence to innovative projects.</w:t>
+      </w:r>
+    </w:p>
+    <w:p>
+      <w:pPr>
+        <w:rPr>
+          <w:lang w:val="en-US"/>
+        </w:rPr>
+      </w:pPr>
+      <w:r>
+        <w:rPr>
+          <w:lang w:val="en-US"/>
+        </w:rPr>
+        <w:pict w14:anchorId="42767FDE">
+          <v:rect id="_x0000_i1026" style="width:0;height:1.5pt" o:hralign="center" o:hrstd="t" o:hr="t" fillcolor="#a0a0a0" stroked="f"/>
+        </w:pict>
+      </w:r>
+    </w:p>
+    <w:p>
+      <w:pPr>
+        <w:rPr>
+          <w:lang w:val="en-US"/>
+        </w:rPr>
+      </w:pPr>
+      <w:r>
+        <w:rPr>
+          <w:lang w:val="en-US"/>
+        </w:rPr>
+        <w:t>Skills</w:t>
+      </w:r>
+    </w:p>
+    <w:p>
+      <w:pPr>
+        <w:rPr>
+          <w:lang w:val="en-US"/>
+        </w:rPr>
+      </w:pPr>
+      <w:r>
+        <w:rPr>
+          <w:lang w:val="en-US"/>
+        </w:rPr>
+        <w:t xml:space="preserve">Languages: HTML, CSS, JavaScript, Python, PHP, </w:t>
+      </w:r>
+      <w:r>
+        <w:rPr>
+          <w:lang w:val="en-US"/>
+        </w:rPr>
+        <w:t xml:space="preserve">SQL, Java, C, jQuery, Git, React, </w:t>
+      </w:r>
+      <w:proofErr w:type="spellStart"/>
+      <w:r>
+        <w:rPr>
+          <w:lang w:val="en-US"/>
+        </w:rPr>
+        <w:t>Boostrap</w:t>
+      </w:r>
+      <w:proofErr w:type="spellEnd"/>
+      <w:r>
+        <w:rPr>
+          <w:lang w:val="en-US"/>
+        </w:rPr>
+        <w:t xml:space="preserve">, Sass, Excel </w:t>
+      </w:r>
+      <w:r>
+        <w:rPr>
+          <w:lang w:val="en-US"/>
+        </w:rPr>
+        <w:br/>
+      </w:r>
+      <w:r>
+        <w:rPr>
+          <w:lang w:val="en-US"/>
+        </w:rPr>
+        <w:t xml:space="preserve"> </w:t>
+      </w:r>
+      <w:r>
+        <w:rPr>
+          <w:lang w:val="en-US"/>
+        </w:rPr>
+        <w:br/>
+        <w:t>Web Technologies: Responsive Design, Web Accessibility, Front-End Frameworks (e.g., Bootstrap), Cross-Browser Compatibility, RESTful APIs</w:t>
+      </w:r>
+      <w:r>
+        <w:rPr>
+          <w:lang w:val="en-US"/>
+        </w:rPr>
+        <w:br/>
+        <w:t xml:space="preserve">Tools &amp; Platforms: Visual Studio Code, GitHub, </w:t>
+      </w:r>
+      <w:proofErr w:type="spellStart"/>
+      <w:r>
+        <w:rPr>
+          <w:lang w:val="en-US"/>
+        </w:rPr>
+        <w:t>CodePen</w:t>
+      </w:r>
+      <w:proofErr w:type="spellEnd"/>
+      <w:r>
+        <w:rPr>
+          <w:lang w:val="en-US"/>
+        </w:rPr>
+        <w:t>, Chrome Developer Tools</w:t>
+      </w:r>
+      <w:r>
+        <w:rPr>
+          <w:lang w:val="en-US"/>
+        </w:rPr>
+        <w:br/>
+        <w:t>Soft Skills: Problem-Solving, Analytical Thinking, Effective Communication, Team Collaboration</w:t>
+      </w:r>
+    </w:p>
+    <w:p>
+      <w:pPr>
+        <w:rPr>
+          <w:lang w:val="en-US"/>
+        </w:rPr>
+      </w:pPr>
+      <w:r>
+        <w:rPr>
+          <w:lang w:val="en-US"/>
+        </w:rPr>
+        <w:pict w14:anchorId="57143F2A">
+          <v:rect id="_x0000_i1027" style="width:0;height:1.5pt" o:hralign="center" o:hrstd="t" o:hr="t" fillcolor="#a0a0a0" stroked="f"/>
+        </w:pict>
+      </w:r>
+    </w:p>
+    <w:p>
+      <w:pPr>
+        <w:rPr>
+          <w:lang w:val="en-US"/>
+        </w:rPr>
+      </w:pPr>
+      <w:r>
+        <w:rPr>
+          <w:lang w:val="en-US"/>
+        </w:rPr>
+        <w:t>Certifications</w:t>
+      </w:r>
+    </w:p>
+    <w:p>
+      <w:pPr>
+        <w:rPr>
+          <w:lang w:val="en-US"/>
+        </w:rPr>
+      </w:pPr>
+      <w:r>
+        <w:rPr>
+          <w:lang w:val="en-US"/>
+        </w:rPr>
+        <w:t>FreeCodeCamp.org Certification: F</w:t>
+      </w:r>
+      <w:r>
+        <w:rPr>
+          <w:lang w:val="en-US"/>
+        </w:rPr>
+        <w:t>ront End Development Libraries – June 28</w:t>
+      </w:r>
+      <w:r>
+        <w:rPr>
+          <w:vertAlign w:val="superscript"/>
+          <w:lang w:val="en-US"/>
+        </w:rPr>
+        <w:t>th</w:t>
+      </w:r>
+      <w:r>
+        <w:rPr>
+          <w:lang w:val="en-US"/>
+        </w:rPr>
+        <w:t xml:space="preserve">, </w:t>
+      </w:r>
+      <w:r>
+        <w:rPr>
+          <w:lang w:val="en-US"/>
+        </w:rPr>
+        <w:t>2024</w:t>
+      </w:r>
+      <w:r>
+        <w:rPr>
+          <w:lang w:val="en-US"/>
+        </w:rPr>
+        <w:br/>
+        <w:t>Harvard's CS50 Program Certification: Introduction to Computer Science,</w:t>
+      </w:r>
+      <w:r>
+        <w:rPr>
+          <w:lang w:val="en-US"/>
+        </w:rPr>
+        <w:t xml:space="preserve"> December 2</w:t>
+      </w:r>
+      <w:r>
+        <w:rPr>
+          <w:vertAlign w:val="superscript"/>
+          <w:lang w:val="en-US"/>
+        </w:rPr>
+        <w:t>nd</w:t>
+      </w:r>
+      <w:r>
+        <w:rPr>
+          <w:lang w:val="en-US"/>
+        </w:rPr>
+        <w:t>, 2024</w:t>
+      </w:r>
+    </w:p>
+    <w:p>
+      <w:pPr>
+        <w:rPr>
+          <w:lang w:val="en-US"/>
+        </w:rPr>
+      </w:pPr>
+      <w:r>
+        <w:rPr>
+          <w:lang w:val="en-US"/>
+        </w:rPr>
+        <w:t>Excel Associate: Microsoft Office Specialist – December 6</w:t>
+      </w:r>
+      <w:r>
+        <w:rPr>
+          <w:vertAlign w:val="superscript"/>
+          <w:lang w:val="en-US"/>
+        </w:rPr>
+        <w:t>th</w:t>
+      </w:r>
+      <w:r>
+        <w:rPr>
+          <w:vertAlign w:val="superscript"/>
+          <w:lang w:val="en-US"/>
+        </w:rPr>
+        <w:t xml:space="preserve">, </w:t>
+      </w:r>
+      <w:r>
+        <w:rPr>
+          <w:lang w:val="en-US"/>
+        </w:rPr>
+        <w:t xml:space="preserve">2024 </w:t>
+      </w:r>
+    </w:p>
+    <w:p>
+      <w:pPr>
+        <w:rPr>
+          <w:lang w:val="en-US"/>
+        </w:rPr>
+      </w:pPr>
+      <w:r>
+        <w:rPr>
+          <w:lang w:val="en-US"/>
+        </w:rPr>
+        <w:pict w14:anchorId="3EC80E17">
+          <v:rect id="_x0000_i1028" style="width:0;height:1.5pt" o:hralign="center" o:hrstd="t" o:hr="t" fillcolor="#a0a0a0" stroked="f"/>
+        </w:pict>
+      </w:r>
+    </w:p>
+    <w:p>
+      <w:pPr>
+        <w:rPr>
+          <w:lang w:val="en-US"/>
+        </w:rPr>
+      </w:pPr>
+      <w:r>
+        <w:rPr>
+          <w:lang w:val="en-US"/>
+        </w:rPr>
+        <w:t>Expanded Projects</w:t>
+      </w:r>
+    </w:p>
+    <w:p>
+      <w:pPr>
+        <w:rPr>
+          <w:lang w:val="en-US"/>
+        </w:rPr>
+      </w:pPr>
+      <w:r>
+        <w:rPr>
           <w:b/>
           <w:bCs/>
           <w:lang w:val="en-US"/>
         </w:rPr>
+        <w:t>Personal Portfolio Website</w:t>
+      </w:r>
+      <w:r>
+        <w:rPr>
+          <w:lang w:val="en-US"/>
+        </w:rPr>
+        <w:br/>
+        <w:t xml:space="preserve">Designed and developed a fully responsive personal portfolio using HTML, CSS, and JavaScript. </w:t>
+      </w:r>
+      <w:r>
+        <w:rPr>
+          <w:lang w:val="en-US"/>
+        </w:rPr>
+        <w:br/>
+      </w:r>
+    </w:p>
+    <w:p>
+      <w:pPr>
+        <w:rPr>
+          <w:lang w:val="en-US"/>
+        </w:rPr>
       </w:pPr>
       <w:r>
         <w:rPr>
@@ -92,35 +408,20 @@
           <w:bCs/>
           <w:lang w:val="en-US"/>
         </w:rPr>
-        <w:t>Professional Summary</w:t>
-      </w:r>
-    </w:p>
-    <w:p>
-      <w:pPr>
-        <w:rPr>
-          <w:lang w:val="en-US"/>
-        </w:rPr>
-      </w:pPr>
-      <w:r>
-        <w:rPr>
-          <w:lang w:val="en-US"/>
-        </w:rPr>
-        <w:t>Aspiring Front End Web Developer with a strong foundation in programming and a passion for creating dynamic, responsive, and user-friendly web applications. Skilled in HTML, CSS, JavaScript, Python, and various front-end frameworks, with experience in building websites, browser extensions, and collaborative projects. Excited to bring creativity, problem-solving, and a commitment to excellence to innovative projects.</w:t>
-      </w:r>
-    </w:p>
-    <w:p>
-      <w:pPr>
-        <w:rPr>
-          <w:lang w:val="en-US"/>
-        </w:rPr>
-      </w:pPr>
-      <w:r>
-        <w:rPr>
-          <w:lang w:val="en-US"/>
-        </w:rPr>
-        <w:pict w14:anchorId="3C30BEBA">
-          <v:rect id="_x0000_i1026" style="width:0;height:1.5pt" o:hralign="center" o:hrstd="t" o:hr="t" fillcolor="#a0a0a0" stroked="f"/>
-        </w:pict>
+        <w:t>FTC Kearns Robotics Website</w:t>
+      </w:r>
+      <w:r>
+        <w:rPr>
+          <w:lang w:val="en-US"/>
+        </w:rPr>
+        <w:br/>
+        <w:t>Created a showcase website for the FTC Kearns Robotics team using HTML5, CSS, and JavaScript. Designed a visually appealing interface to highlight team achievements and events. Optimized the site for mobile devices and ensured cross-browser compatibility.</w:t>
+      </w:r>
+      <w:r>
+        <w:rPr>
+          <w:lang w:val="en-US"/>
+        </w:rPr>
+        <w:br/>
       </w:r>
     </w:p>
     <w:p>
@@ -131,47 +432,705 @@
           <w:lang w:val="en-US"/>
         </w:rPr>
       </w:pPr>
+      <w:proofErr w:type="spellStart"/>
       <w:r>
         <w:rPr>
           <w:b/>
           <w:bCs/>
           <w:lang w:val="en-US"/>
         </w:rPr>
-        <w:t>Skills</w:t>
+        <w:t>MistAI</w:t>
+      </w:r>
+      <w:proofErr w:type="spellEnd"/>
+      <w:r>
+        <w:rPr>
+          <w:b/>
+          <w:bCs/>
+          <w:lang w:val="en-US"/>
+        </w:rPr>
+        <w:t xml:space="preserve"> (AI Chatbot)</w:t>
+      </w:r>
+    </w:p>
+    <w:p>
+      <w:pPr>
+        <w:rPr>
+          <w:b/>
+          <w:bCs/>
+          <w:lang w:val="en-US"/>
+        </w:rPr>
+      </w:pPr>
+      <w:r>
+        <w:rPr>
+          <w:b/>
+          <w:bCs/>
+          <w:i/>
+          <w:iCs/>
+          <w:lang w:val="en-US"/>
+        </w:rPr>
+        <w:t>Developed an AI-powered chatbot using Flask, Gemini AI, Cohere API, Google Vision API, and more</w:t>
       </w:r>
     </w:p>
     <w:p>
       <w:pPr>
         <w:numPr>
           <w:ilvl w:val="0"/>
-          <w:numId w:val="2"/>
+          <w:numId w:val="13"/>
         </w:numPr>
         <w:rPr>
           <w:lang w:val="en-US"/>
         </w:rPr>
       </w:pPr>
       <w:r>
+        <w:rPr>
+          <w:lang w:val="en-US"/>
+        </w:rPr>
+        <w:t>Designed and implemented a multi-functional AI chatbot capable of answering user queries, performing image recognition, and providing fun facts and Easter eggs.</w:t>
+      </w:r>
+    </w:p>
+    <w:p>
+      <w:pPr>
+        <w:numPr>
+          <w:ilvl w:val="0"/>
+          <w:numId w:val="13"/>
+        </w:numPr>
+        <w:rPr>
+          <w:lang w:val="en-US"/>
+        </w:rPr>
+      </w:pPr>
+      <w:r>
+        <w:rPr>
+          <w:lang w:val="en-US"/>
+        </w:rPr>
+        <w:t xml:space="preserve">Integrated Google Vision API for analyzing images and GPT </w:t>
+      </w:r>
+      <w:proofErr w:type="spellStart"/>
+      <w:r>
+        <w:rPr>
+          <w:lang w:val="en-US"/>
+        </w:rPr>
+        <w:t>VisionI</w:t>
+      </w:r>
+      <w:proofErr w:type="spellEnd"/>
+      <w:r>
+        <w:rPr>
+          <w:lang w:val="en-US"/>
+        </w:rPr>
+        <w:t xml:space="preserve"> for text-to-image recognition, improving the bot’s capabilities.</w:t>
+      </w:r>
+    </w:p>
+    <w:p>
+      <w:pPr>
+        <w:numPr>
+          <w:ilvl w:val="0"/>
+          <w:numId w:val="13"/>
+        </w:numPr>
+        <w:rPr>
+          <w:lang w:val="en-US"/>
+        </w:rPr>
+      </w:pPr>
+      <w:r>
+        <w:rPr>
+          <w:lang w:val="en-US"/>
+        </w:rPr>
+        <w:t xml:space="preserve">Created a smooth user interface using </w:t>
+      </w:r>
+      <w:proofErr w:type="spellStart"/>
+      <w:r>
+        <w:rPr>
+          <w:lang w:val="en-US"/>
+        </w:rPr>
+        <w:t>Bulma</w:t>
+      </w:r>
+      <w:proofErr w:type="spellEnd"/>
+      <w:r>
+        <w:rPr>
+          <w:lang w:val="en-US"/>
+        </w:rPr>
+        <w:t xml:space="preserve"> and Font Awesome for aesthetic design.</w:t>
+      </w:r>
+    </w:p>
+    <w:p>
+      <w:pPr>
+        <w:numPr>
+          <w:ilvl w:val="0"/>
+          <w:numId w:val="13"/>
+        </w:numPr>
+        <w:rPr>
+          <w:lang w:val="en-US"/>
+        </w:rPr>
+      </w:pPr>
+      <w:r>
+        <w:rPr>
+          <w:lang w:val="en-US"/>
+        </w:rPr>
+        <w:lastRenderedPageBreak/>
+        <w:t>Developed interactive features such as weather queries, chatbot conversation flow, and image upload/analysis functionality.</w:t>
+      </w:r>
+    </w:p>
+    <w:p>
+      <w:pPr>
+        <w:numPr>
+          <w:ilvl w:val="0"/>
+          <w:numId w:val="13"/>
+        </w:numPr>
+        <w:rPr>
+          <w:lang w:val="en-US"/>
+        </w:rPr>
+      </w:pPr>
+      <w:r>
+        <w:rPr>
+          <w:lang w:val="en-US"/>
+        </w:rPr>
+        <w:t xml:space="preserve">Optimized the chatbot’s response time and user experience by implementing smooth animations, rounded message bubbles, and a responsive </w:t>
+      </w:r>
+      <w:proofErr w:type="spellStart"/>
+      <w:r>
+        <w:rPr>
+          <w:lang w:val="en-US"/>
+        </w:rPr>
+        <w:t>chatbox</w:t>
+      </w:r>
+      <w:proofErr w:type="spellEnd"/>
+      <w:r>
+        <w:rPr>
+          <w:lang w:val="en-US"/>
+        </w:rPr>
+        <w:t xml:space="preserve"> design.</w:t>
+      </w:r>
+    </w:p>
+    <w:p>
+      <w:pPr>
+        <w:numPr>
+          <w:ilvl w:val="0"/>
+          <w:numId w:val="13"/>
+        </w:numPr>
+        <w:rPr>
+          <w:lang w:val="en-US"/>
+        </w:rPr>
+      </w:pPr>
+      <w:r>
+        <w:rPr>
+          <w:lang w:val="en-US"/>
+        </w:rPr>
+        <w:t>Incorporated Zapier for automated workflows to enhance user interaction.</w:t>
+      </w:r>
+    </w:p>
+    <w:p>
+      <w:pPr>
+        <w:numPr>
+          <w:ilvl w:val="0"/>
+          <w:numId w:val="13"/>
+        </w:numPr>
+        <w:rPr>
+          <w:lang w:val="en-US"/>
+        </w:rPr>
+      </w:pPr>
+      <w:r>
+        <w:rPr>
+          <w:lang w:val="en-US"/>
+        </w:rPr>
+        <w:t>Ensured the bot's scalability and easy integration with various platforms.</w:t>
+      </w:r>
+    </w:p>
+    <w:p>
+      <w:pPr>
+        <w:rPr>
+          <w:lang w:val="en-US"/>
+        </w:rPr>
+      </w:pPr>
+      <w:r>
+        <w:rPr>
+          <w:lang w:val="en-US"/>
+        </w:rPr>
+        <w:pict w14:anchorId="1BD16E69">
+          <v:rect id="_x0000_i1029" style="width:0;height:1.5pt" o:hralign="center" o:hrstd="t" o:hr="t" fillcolor="#a0a0a0" stroked="f"/>
+        </w:pict>
+      </w:r>
+    </w:p>
+    <w:p>
+      <w:pPr>
+        <w:rPr>
+          <w:lang w:val="en-US"/>
+        </w:rPr>
+      </w:pPr>
+      <w:r>
+        <w:rPr>
+          <w:lang w:val="en-US"/>
+        </w:rPr>
+        <w:t>Technical Expertise</w:t>
+      </w:r>
+    </w:p>
+    <w:p>
+      <w:pPr>
+        <w:rPr>
+          <w:lang w:val="en-US"/>
+        </w:rPr>
+      </w:pPr>
+      <w:r>
+        <w:rPr>
+          <w:lang w:val="en-US"/>
+        </w:rPr>
+        <w:t xml:space="preserve">Front-End Frameworks: Bootstrap, </w:t>
+      </w:r>
+      <w:proofErr w:type="spellStart"/>
+      <w:r>
+        <w:rPr>
+          <w:lang w:val="en-US"/>
+        </w:rPr>
+        <w:t>Bulma</w:t>
+      </w:r>
+      <w:proofErr w:type="spellEnd"/>
+      <w:r>
+        <w:rPr>
+          <w:lang w:val="en-US"/>
+        </w:rPr>
+        <w:t xml:space="preserve">, </w:t>
+      </w:r>
+      <w:r>
+        <w:rPr>
+          <w:lang w:val="en-US"/>
+        </w:rPr>
+        <w:t>React</w:t>
+      </w:r>
+      <w:r>
+        <w:rPr>
+          <w:lang w:val="en-US"/>
+        </w:rPr>
+        <w:br/>
+        <w:t>Version Control: Git, GitHub</w:t>
+      </w:r>
+      <w:r>
+        <w:rPr>
+          <w:lang w:val="en-US"/>
+        </w:rPr>
+        <w:br/>
+        <w:t>API Integration: Fetch API, RESTful APIs</w:t>
+      </w:r>
+    </w:p>
+    <w:p>
+      <w:pPr>
+        <w:rPr>
+          <w:lang w:val="en-US"/>
+        </w:rPr>
+      </w:pPr>
+      <w:r>
+        <w:rPr>
+          <w:lang w:val="en-US"/>
+        </w:rPr>
+        <w:t xml:space="preserve">Flask Servers: Using </w:t>
+      </w:r>
+      <w:proofErr w:type="spellStart"/>
+      <w:r>
+        <w:rPr>
+          <w:lang w:val="en-US"/>
+        </w:rPr>
+        <w:t>Fly.Io</w:t>
+      </w:r>
+      <w:proofErr w:type="spellEnd"/>
+      <w:r>
+        <w:rPr>
+          <w:lang w:val="en-US"/>
+        </w:rPr>
+        <w:t xml:space="preserve"> or render to upload my flask apps.</w:t>
+      </w:r>
+    </w:p>
+    <w:p>
+      <w:pPr>
+        <w:rPr>
+          <w:lang w:val="en-US"/>
+        </w:rPr>
+      </w:pPr>
+      <w:r>
+        <w:rPr>
+          <w:lang w:val="en-US"/>
+        </w:rPr>
+        <w:pict w14:anchorId="4C8574C1">
+          <v:rect id="_x0000_i1030" style="width:0;height:1.5pt" o:hralign="center" o:hrstd="t" o:hr="t" fillcolor="#a0a0a0" stroked="f"/>
+        </w:pict>
+      </w:r>
+    </w:p>
+    <w:p>
+      <w:pPr>
+        <w:rPr>
+          <w:lang w:val="en-US"/>
+        </w:rPr>
+      </w:pPr>
+      <w:r>
+        <w:rPr>
+          <w:lang w:val="en-US"/>
+        </w:rPr>
+        <w:t>Experience</w:t>
+      </w:r>
+    </w:p>
+    <w:p>
+      <w:pPr>
         <w:rPr>
           <w:b/>
           <w:bCs/>
           <w:lang w:val="en-US"/>
         </w:rPr>
-        <w:t>Languages:</w:t>
-      </w:r>
-      <w:r>
-        <w:rPr>
-          <w:lang w:val="en-US"/>
-        </w:rPr>
-        <w:br/>
-        <w:t>HTML, CSS, JavaScript, Python, PHP, Java, C, SQL, Query, Git, Redux, Bootstrap, Sass</w:t>
+      </w:pPr>
+      <w:r>
+        <w:rPr>
+          <w:b/>
+          <w:bCs/>
+          <w:lang w:val="en-US"/>
+        </w:rPr>
+        <w:t>Freelance Web Developer &amp; School Coding Club Member</w:t>
+      </w:r>
+    </w:p>
+    <w:p>
+      <w:pPr>
+        <w:rPr>
+          <w:lang w:val="en-US"/>
+        </w:rPr>
+      </w:pPr>
+      <w:r>
+        <w:rPr>
+          <w:i/>
+          <w:iCs/>
+          <w:lang w:val="en-US"/>
+        </w:rPr>
+        <w:t>April 2017</w:t>
+      </w:r>
+      <w:r>
+        <w:rPr>
+          <w:i/>
+          <w:iCs/>
+          <w:lang w:val="en-US"/>
+        </w:rPr>
+        <w:t xml:space="preserve"> – Present</w:t>
       </w:r>
     </w:p>
     <w:p>
       <w:pPr>
         <w:numPr>
           <w:ilvl w:val="0"/>
-          <w:numId w:val="2"/>
+          <w:numId w:val="14"/>
         </w:numPr>
+        <w:rPr>
+          <w:lang w:val="en-US"/>
+        </w:rPr>
+      </w:pPr>
+      <w:r>
+        <w:rPr>
+          <w:lang w:val="en-US"/>
+        </w:rPr>
+        <w:t>Designed and developed custom websites based on client requirements, including responsive designs optimized for mobile and desktop.</w:t>
+      </w:r>
+    </w:p>
+    <w:p>
+      <w:pPr>
+        <w:numPr>
+          <w:ilvl w:val="0"/>
+          <w:numId w:val="14"/>
+        </w:numPr>
+        <w:rPr>
+          <w:lang w:val="en-US"/>
+        </w:rPr>
+      </w:pPr>
+      <w:r>
+        <w:rPr>
+          <w:lang w:val="en-US"/>
+        </w:rPr>
+        <w:t>Maintained code quality through version control and GitHub repositories.</w:t>
+      </w:r>
+    </w:p>
+    <w:p>
+      <w:pPr>
+        <w:numPr>
+          <w:ilvl w:val="0"/>
+          <w:numId w:val="14"/>
+        </w:numPr>
+        <w:rPr>
+          <w:lang w:val="en-US"/>
+        </w:rPr>
+      </w:pPr>
+      <w:r>
+        <w:rPr>
+          <w:lang w:val="en-US"/>
+        </w:rPr>
+        <w:t>I participated in coding challenges and front-end projects, strengthening my web development and problem-solving skills.</w:t>
+      </w:r>
+    </w:p>
+    <w:p>
+      <w:pPr>
+        <w:numPr>
+          <w:ilvl w:val="0"/>
+          <w:numId w:val="14"/>
+        </w:numPr>
+        <w:rPr>
+          <w:lang w:val="en-US"/>
+        </w:rPr>
+      </w:pPr>
+      <w:r>
+        <w:rPr>
+          <w:lang w:val="en-US"/>
+        </w:rPr>
+        <w:t>Assisted peers in debugging code and explaining programming concepts, fostering a collaborative learning environment.</w:t>
+      </w:r>
+    </w:p>
+    <w:p>
+      <w:pPr>
+        <w:numPr>
+          <w:ilvl w:val="0"/>
+          <w:numId w:val="14"/>
+        </w:numPr>
+        <w:rPr>
+          <w:lang w:val="en-US"/>
+        </w:rPr>
+      </w:pPr>
+      <w:r>
+        <w:rPr>
+          <w:lang w:val="en-US"/>
+        </w:rPr>
+        <w:t>Contributed to building a student-run website for school events.</w:t>
+      </w:r>
+    </w:p>
+    <w:p>
+      <w:pPr>
+        <w:numPr>
+          <w:ilvl w:val="0"/>
+          <w:numId w:val="14"/>
+        </w:numPr>
+        <w:rPr>
+          <w:lang w:val="en-US"/>
+        </w:rPr>
+      </w:pPr>
+      <w:r>
+        <w:rPr>
+          <w:lang w:val="en-US"/>
+        </w:rPr>
+        <w:t>Minecraft Modding (Started in 2017): Began coding Minecraft mods at age 7, which sparked my passion for programming.</w:t>
+      </w:r>
+    </w:p>
+    <w:p>
+      <w:pPr>
+        <w:numPr>
+          <w:ilvl w:val="0"/>
+          <w:numId w:val="14"/>
+        </w:numPr>
+        <w:rPr>
+          <w:lang w:val="en-US"/>
+        </w:rPr>
+      </w:pPr>
+      <w:r>
+        <w:rPr>
+          <w:lang w:val="en-US"/>
+        </w:rPr>
+        <w:t>Clicker Game Development (2022): Developed a generic clicker game, marking the beginning of my personal projects and solidifying my programming skills.</w:t>
+      </w:r>
+    </w:p>
+    <w:p>
+      <w:pPr>
+        <w:numPr>
+          <w:ilvl w:val="0"/>
+          <w:numId w:val="14"/>
+        </w:numPr>
+        <w:rPr>
+          <w:lang w:val="en-US"/>
+        </w:rPr>
+      </w:pPr>
+      <w:r>
+        <w:rPr>
+          <w:lang w:val="en-US"/>
+        </w:rPr>
+        <w:t>Google Maps Clone (Dec 8, 2024): Built a Google Maps clone with globe integration, utilizing APIs and interactive mapping.</w:t>
+      </w:r>
+      <w:r>
+        <w:rPr>
+          <w:lang w:val="en-US"/>
+        </w:rPr>
+        <w:br/>
+        <w:t>[View Project]</w:t>
+      </w:r>
+    </w:p>
+    <w:p>
+      <w:pPr>
+        <w:numPr>
+          <w:ilvl w:val="0"/>
+          <w:numId w:val="14"/>
+        </w:numPr>
+        <w:rPr>
+          <w:lang w:val="en-US"/>
+        </w:rPr>
+      </w:pPr>
+      <w:r>
+        <w:rPr>
+          <w:lang w:val="en-US"/>
+        </w:rPr>
+        <w:t>Kearns Robotics – 1st Place Connect Award (Dec 14, 2024): Won 1st Place for the Connect Award in FTC 2184 and contributed by coding the Kearns Robotics website.</w:t>
+      </w:r>
+      <w:r>
+        <w:rPr>
+          <w:lang w:val="en-US"/>
+        </w:rPr>
+        <w:br/>
+        <w:t>[View Site]</w:t>
+      </w:r>
+    </w:p>
+    <w:p>
+      <w:pPr>
+        <w:numPr>
+          <w:ilvl w:val="0"/>
+          <w:numId w:val="14"/>
+        </w:numPr>
+        <w:rPr>
+          <w:lang w:val="en-US"/>
+        </w:rPr>
+      </w:pPr>
+      <w:r>
+        <w:rPr>
+          <w:lang w:val="en-US"/>
+        </w:rPr>
+        <w:t>CS50X Chrome Extension (Nov 9, 2024): Developed a Chrome extension for the CS50X Certification, showcasing the skills learned during the course.</w:t>
+      </w:r>
+      <w:r>
+        <w:rPr>
+          <w:lang w:val="en-US"/>
+        </w:rPr>
+        <w:br/>
+        <w:t>[Explore the Extension]</w:t>
+      </w:r>
+    </w:p>
+    <w:p>
+      <w:pPr>
+        <w:numPr>
+          <w:ilvl w:val="0"/>
+          <w:numId w:val="14"/>
+        </w:numPr>
+        <w:rPr>
+          <w:lang w:val="en-US"/>
+        </w:rPr>
+      </w:pPr>
+      <w:r>
+        <w:rPr>
+          <w:lang w:val="en-US"/>
+        </w:rPr>
+        <w:t>Mist.AI Chatbot Launch (Feb 8, 2025): Created and deployed Mist.AI, an AI-powered chatbot with interactive functionalities.</w:t>
+      </w:r>
+      <w:r>
+        <w:rPr>
+          <w:lang w:val="en-US"/>
+        </w:rPr>
+        <w:br/>
+        <w:t>[More info in the Project Section]</w:t>
+      </w:r>
+    </w:p>
+    <w:p>
+      <w:pPr>
+        <w:rPr>
+          <w:lang w:val="en-US"/>
+        </w:rPr>
+      </w:pPr>
+      <w:r>
+        <w:rPr>
+          <w:lang w:val="en-US"/>
+        </w:rPr>
+        <w:pict w14:anchorId="36DCFC50">
+          <v:rect id="_x0000_i1031" style="width:0;height:1.5pt" o:hralign="center" o:hrstd="t" o:hr="t" fillcolor="#a0a0a0" stroked="f"/>
+        </w:pict>
+      </w:r>
+    </w:p>
+    <w:p>
+      <w:pPr>
+        <w:rPr>
+          <w:i/>
+          <w:iCs/>
+          <w:lang w:val="en-US"/>
+        </w:rPr>
+      </w:pPr>
+      <w:r>
+        <w:rPr>
+          <w:lang w:val="en-US"/>
+        </w:rPr>
+        <w:t>Education</w:t>
+      </w:r>
+      <w:r>
+        <w:rPr>
+          <w:lang w:val="en-US"/>
+        </w:rPr>
+        <w:t>:</w:t>
+      </w:r>
+      <w:r>
+        <w:rPr>
+          <w:lang w:val="en-US"/>
+        </w:rPr>
+        <w:br/>
+      </w:r>
+      <w:r>
+        <w:rPr>
+          <w:lang w:val="en-US"/>
+        </w:rPr>
+        <w:t>Swann Middle School</w:t>
+      </w:r>
+      <w:r>
+        <w:rPr>
+          <w:lang w:val="en-US"/>
+        </w:rPr>
+        <w:br/>
+      </w:r>
+      <w:r>
+        <w:rPr>
+          <w:i/>
+          <w:iCs/>
+          <w:lang w:val="en-US"/>
+        </w:rPr>
+        <w:t>Graduation: June 2024</w:t>
+      </w:r>
+    </w:p>
+    <w:p>
+      <w:pPr>
+        <w:rPr>
+          <w:lang w:val="en-US"/>
+        </w:rPr>
+      </w:pPr>
+      <w:r>
+        <w:rPr>
+          <w:lang w:val="en-US"/>
+        </w:rPr>
+        <w:lastRenderedPageBreak/>
+        <w:t>Kearns Academy</w:t>
+      </w:r>
+      <w:r>
+        <w:rPr>
+          <w:lang w:val="en-US"/>
+        </w:rPr>
+        <w:br/>
+      </w:r>
+      <w:r>
+        <w:rPr>
+          <w:i/>
+          <w:iCs/>
+          <w:lang w:val="en-US"/>
+        </w:rPr>
+        <w:t>Expected Graduation: June 2028</w:t>
+      </w:r>
+      <w:r>
+        <w:rPr>
+          <w:lang w:val="en-US"/>
+        </w:rPr>
+        <w:br/>
+        <w:t>Relevant Coursework: Computer Science, Web Design, App Creation, Cyber Security, Mathematics</w:t>
+      </w:r>
+    </w:p>
+    <w:p>
+      <w:pPr>
+        <w:rPr>
+          <w:lang w:val="en-US"/>
+        </w:rPr>
+      </w:pPr>
+      <w:r>
+        <w:rPr>
+          <w:lang w:val="en-US"/>
+        </w:rPr>
+        <w:pict w14:anchorId="56C847A0">
+          <v:rect id="_x0000_i1032" style="width:0;height:1.5pt" o:hralign="center" o:hrstd="t" o:hr="t" fillcolor="#a0a0a0" stroked="f"/>
+        </w:pict>
+      </w:r>
+    </w:p>
+    <w:p>
+      <w:pPr>
         <w:rPr>
           <w:lang w:val="en-US"/>
         </w:rPr>
@@ -182,48 +1141,52 @@
           <w:bCs/>
           <w:lang w:val="en-US"/>
         </w:rPr>
-        <w:t>Web Technologies:</w:t>
-      </w:r>
-      <w:r>
-        <w:rPr>
-          <w:lang w:val="en-US"/>
-        </w:rPr>
-        <w:br/>
-        <w:t>Responsive Design, Web Accessibility, Front End Frameworks (e.g., Bootstrap), Cross-Browser Compatibility, RESTful APIs</w:t>
-      </w:r>
-    </w:p>
-    <w:p>
-      <w:pPr>
-        <w:numPr>
-          <w:ilvl w:val="0"/>
-          <w:numId w:val="2"/>
-        </w:numPr>
-        <w:rPr>
-          <w:lang w:val="en-US"/>
-        </w:rPr>
-      </w:pPr>
+        <w:t>Extracurricular Activities</w:t>
+      </w:r>
       <w:r>
         <w:rPr>
           <w:b/>
           <w:bCs/>
           <w:lang w:val="en-US"/>
         </w:rPr>
-        <w:t>Tools &amp; Platforms:</w:t>
-      </w:r>
-      <w:r>
-        <w:rPr>
-          <w:lang w:val="en-US"/>
-        </w:rPr>
         <w:br/>
-        <w:t>Visual Studio Code, GitHub, CodePen, Chrome Developer Tools</w:t>
-      </w:r>
-    </w:p>
-    <w:p>
-      <w:pPr>
-        <w:numPr>
-          <w:ilvl w:val="0"/>
-          <w:numId w:val="2"/>
-        </w:numPr>
+        <w:t>FTC Kearns Robotics</w:t>
+      </w:r>
+      <w:r>
+        <w:rPr>
+          <w:lang w:val="en-US"/>
+        </w:rPr>
+        <w:br/>
+        <w:t xml:space="preserve">September 2023 – </w:t>
+      </w:r>
+      <w:r>
+        <w:rPr>
+          <w:lang w:val="en-US"/>
+        </w:rPr>
+        <w:t>February 2nd</w:t>
+      </w:r>
+      <w:r>
+        <w:rPr>
+          <w:lang w:val="en-US"/>
+        </w:rPr>
+        <w:br/>
+        <w:t xml:space="preserve">• Participated </w:t>
+      </w:r>
+      <w:r>
+        <w:rPr>
+          <w:lang w:val="en-US"/>
+        </w:rPr>
+        <w:t>in FTC (First Tech Challenge) and got first place in the connect award.</w:t>
+      </w:r>
+      <w:r>
+        <w:rPr>
+          <w:lang w:val="en-US"/>
+        </w:rPr>
+        <w:br/>
+      </w:r>
+    </w:p>
+    <w:p>
+      <w:pPr>
         <w:rPr>
           <w:lang w:val="en-US"/>
         </w:rPr>
@@ -234,87 +1197,96 @@
           <w:bCs/>
           <w:lang w:val="en-US"/>
         </w:rPr>
-        <w:t>Soft Skills:</w:t>
+        <w:t>Service-Learning Hours (GYC Program)</w:t>
       </w:r>
       <w:r>
         <w:rPr>
           <w:lang w:val="en-US"/>
         </w:rPr>
         <w:br/>
-        <w:t>Problem-Solving, Analytical Thinking, Effective Communication, Team Collaboration</w:t>
-      </w:r>
-    </w:p>
-    <w:p>
-      <w:pPr>
-        <w:rPr>
-          <w:lang w:val="en-US"/>
-        </w:rPr>
-      </w:pPr>
-      <w:r>
-        <w:rPr>
-          <w:lang w:val="en-US"/>
-        </w:rPr>
-        <w:pict w14:anchorId="3511AD6D">
-          <v:rect id="_x0000_i1027" style="width:0;height:1.5pt" o:hralign="center" o:hrstd="t" o:hr="t" fillcolor="#a0a0a0" stroked="f"/>
-        </w:pict>
-      </w:r>
-    </w:p>
-    <w:p>
-      <w:pPr>
+        <w:t>• Completed community service projects, gaining leadership and teamwork experience.</w:t>
+      </w:r>
+      <w:r>
+        <w:rPr>
+          <w:lang w:val="en-US"/>
+        </w:rPr>
+        <w:br/>
+      </w:r>
+    </w:p>
+    <w:p>
+      <w:pPr>
+        <w:rPr>
+          <w:lang w:val="en-US"/>
+        </w:rPr>
+      </w:pPr>
+      <w:r>
         <w:rPr>
           <w:b/>
           <w:bCs/>
           <w:lang w:val="en-US"/>
         </w:rPr>
-      </w:pPr>
-      <w:r>
+        <w:t>SEO Scholars</w:t>
+      </w:r>
+      <w:r>
+        <w:rPr>
+          <w:lang w:val="en-US"/>
+        </w:rPr>
+        <w:br/>
+        <w:t>• An 8-year college preparation program with workshops on Saturdays and office hours on Wednesdays.</w:t>
+      </w:r>
+      <w:r>
+        <w:rPr>
+          <w:lang w:val="en-US"/>
+        </w:rPr>
+        <w:br/>
+        <w:t>• Aimed at improving competitiveness for out-of-state college applications.</w:t>
+      </w:r>
+    </w:p>
+    <w:p>
+      <w:pPr>
         <w:rPr>
           <w:b/>
           <w:bCs/>
           <w:lang w:val="en-US"/>
         </w:rPr>
-        <w:t>Certifications</w:t>
-      </w:r>
-    </w:p>
-    <w:p>
-      <w:pPr>
-        <w:numPr>
-          <w:ilvl w:val="0"/>
-          <w:numId w:val="3"/>
-        </w:numPr>
-        <w:rPr>
-          <w:lang w:val="en-US"/>
-        </w:rPr>
-      </w:pPr>
+      </w:pPr>
+      <w:r>
+        <w:rPr>
+          <w:lang w:val="en-US"/>
+        </w:rPr>
+        <w:t xml:space="preserve"> </w:t>
+      </w:r>
       <w:r>
         <w:rPr>
           <w:b/>
           <w:bCs/>
           <w:lang w:val="en-US"/>
         </w:rPr>
-        <w:t>FreeCodeCamp.org Certification:</w:t>
+        <w:t>Esports (Kearns Academy)</w:t>
       </w:r>
       <w:r>
         <w:rPr>
           <w:lang w:val="en-US"/>
         </w:rPr>
         <w:br/>
-      </w:r>
-      <w:r>
-        <w:rPr>
-          <w:i/>
-          <w:iCs/>
-          <w:lang w:val="en-US"/>
-        </w:rPr>
-        <w:t>Full Stack Web Development, 2024</w:t>
-      </w:r>
-    </w:p>
-    <w:p>
-      <w:pPr>
-        <w:numPr>
-          <w:ilvl w:val="0"/>
-          <w:numId w:val="3"/>
-        </w:numPr>
+        <w:t>• Competing in Mario Kart 8 Deluxe on thenetwork.com.</w:t>
+      </w:r>
+      <w:r>
+        <w:rPr>
+          <w:lang w:val="en-US"/>
+        </w:rPr>
+        <w:br/>
+        <w:t>• Currently advancing in state-level competition.</w:t>
+      </w:r>
+      <w:r>
+        <w:rPr>
+          <w:lang w:val="en-US"/>
+        </w:rPr>
+        <w:br/>
+      </w:r>
+    </w:p>
+    <w:p>
+      <w:pPr>
         <w:rPr>
           <w:lang w:val="en-US"/>
         </w:rPr>
@@ -325,726 +1297,80 @@
           <w:bCs/>
           <w:lang w:val="en-US"/>
         </w:rPr>
-        <w:t>Harvard's CS50 Program Certification:</w:t>
+        <w:t>SkillsUSA</w:t>
       </w:r>
       <w:r>
         <w:rPr>
           <w:lang w:val="en-US"/>
         </w:rPr>
         <w:br/>
-      </w:r>
-      <w:r>
-        <w:rPr>
-          <w:i/>
-          <w:iCs/>
-          <w:lang w:val="en-US"/>
-        </w:rPr>
-        <w:t>Introduction to Computer Science, 2024</w:t>
-      </w:r>
-    </w:p>
-    <w:p>
-      <w:pPr>
-        <w:rPr>
-          <w:lang w:val="en-US"/>
-        </w:rPr>
-      </w:pPr>
-      <w:r>
-        <w:rPr>
-          <w:lang w:val="en-US"/>
-        </w:rPr>
-        <w:pict w14:anchorId="02370FDC">
-          <v:rect id="_x0000_i1028" style="width:0;height:1.5pt" o:hralign="center" o:hrstd="t" o:hr="t" fillcolor="#a0a0a0" stroked="f"/>
-        </w:pict>
-      </w:r>
-    </w:p>
-    <w:p>
-      <w:pPr>
+        <w:t>• Actively preparing for the SkillsUSA Web Development competition, building technical and teamwork skills.</w:t>
+      </w:r>
+    </w:p>
+    <w:p>
+      <w:pPr>
+        <w:rPr>
+          <w:lang w:val="en-US"/>
+        </w:rPr>
+      </w:pPr>
+    </w:p>
+    <w:p>
+      <w:pPr>
+        <w:rPr>
+          <w:lang w:val="en-US"/>
+        </w:rPr>
+      </w:pPr>
+      <w:r>
         <w:rPr>
           <w:b/>
           <w:bCs/>
           <w:lang w:val="en-US"/>
         </w:rPr>
-      </w:pPr>
+        <w:t xml:space="preserve">National </w:t>
+      </w:r>
       <w:r>
         <w:rPr>
           <w:b/>
           <w:bCs/>
           <w:lang w:val="en-US"/>
         </w:rPr>
-        <w:t>Expanded Projects</w:t>
-      </w:r>
-    </w:p>
-    <w:p>
-      <w:pPr>
-        <w:numPr>
-          <w:ilvl w:val="0"/>
-          <w:numId w:val="4"/>
-        </w:numPr>
-        <w:rPr>
-          <w:lang w:val="en-US"/>
-        </w:rPr>
-      </w:pPr>
+        <w:t>Technical Honors Society (</w:t>
+      </w:r>
       <w:r>
         <w:rPr>
           <w:b/>
           <w:bCs/>
           <w:lang w:val="en-US"/>
         </w:rPr>
-        <w:t>Personal Portfolio Website:</w:t>
-      </w:r>
-      <w:r>
-        <w:rPr>
-          <w:lang w:val="en-US"/>
-        </w:rPr>
-        <w:br/>
-        <w:t>Designed and developed a fully responsive personal portfolio using HTML, CSS, and JavaScript. Features interactive navigation, animations, and project showcases. Improved site performance with optimized assets and responsive layouts, achieving a 95% performance score on Google Lighthouse.</w:t>
-      </w:r>
-    </w:p>
-    <w:p>
-      <w:pPr>
-        <w:ind w:left="720"/>
-        <w:rPr>
-          <w:lang w:val="en-US"/>
-        </w:rPr>
-      </w:pPr>
-    </w:p>
-    <w:p>
-      <w:pPr>
-        <w:numPr>
-          <w:ilvl w:val="0"/>
-          <w:numId w:val="4"/>
-        </w:numPr>
-        <w:rPr>
-          <w:lang w:val="en-US"/>
-        </w:rPr>
-      </w:pPr>
+        <w:t>N</w:t>
+      </w:r>
       <w:r>
         <w:rPr>
           <w:b/>
           <w:bCs/>
           <w:lang w:val="en-US"/>
         </w:rPr>
-        <w:t>FTC Kearns Robotics Website:</w:t>
+        <w:t>THS)</w:t>
       </w:r>
       <w:r>
         <w:rPr>
           <w:lang w:val="en-US"/>
         </w:rPr>
         <w:br/>
-        <w:t>Created a showcase website for the FTC Kearns Robotics team using HTML5, CSS, and JavaScript. Designed a visually appealing interface to highlight team achievements and events. Optimized the site for mobile devices and ensured cross-browser compatibility.</w:t>
-      </w:r>
-    </w:p>
-    <w:p>
-      <w:pPr>
-        <w:numPr>
-          <w:ilvl w:val="0"/>
-          <w:numId w:val="4"/>
-        </w:numPr>
-        <w:rPr>
-          <w:lang w:val="en-US"/>
-        </w:rPr>
-      </w:pPr>
-      <w:r>
-        <w:rPr>
-          <w:b/>
-          <w:bCs/>
-          <w:lang w:val="en-US"/>
-        </w:rPr>
-        <w:lastRenderedPageBreak/>
-        <w:t>Manga Searcher (Chrome Extension):</w:t>
-      </w:r>
-      <w:r>
-        <w:rPr>
-          <w:lang w:val="en-US"/>
-        </w:rPr>
-        <w:br/>
-        <w:t>Developed a Chrome extension to help users search for Anime and Manga using third-party APIs. Leveraged JavaScript libraries for dynamic search functionality, ensuring a seamless user experience. Debugged extensively for browser compatibility and user engagement.</w:t>
-      </w:r>
-    </w:p>
-    <w:p>
-      <w:pPr>
-        <w:rPr>
-          <w:lang w:val="en-US"/>
-        </w:rPr>
-      </w:pPr>
-      <w:r>
-        <w:rPr>
-          <w:lang w:val="en-US"/>
-        </w:rPr>
-        <w:pict w14:anchorId="1568158F">
-          <v:rect id="_x0000_i1029" style="width:0;height:1.5pt" o:hralign="center" o:hrstd="t" o:hr="t" fillcolor="#a0a0a0" stroked="f"/>
-        </w:pict>
-      </w:r>
-    </w:p>
-    <w:p>
-      <w:pPr>
-        <w:rPr>
-          <w:b/>
-          <w:bCs/>
-          <w:lang w:val="en-US"/>
-        </w:rPr>
-      </w:pPr>
-      <w:r>
-        <w:rPr>
-          <w:b/>
-          <w:bCs/>
-          <w:lang w:val="en-US"/>
-        </w:rPr>
-        <w:t>Technical Expertise</w:t>
-      </w:r>
-    </w:p>
-    <w:p>
-      <w:pPr>
-        <w:numPr>
-          <w:ilvl w:val="0"/>
-          <w:numId w:val="5"/>
-        </w:numPr>
-        <w:rPr>
-          <w:lang w:val="en-US"/>
-        </w:rPr>
-      </w:pPr>
-      <w:r>
-        <w:rPr>
-          <w:b/>
-          <w:bCs/>
-          <w:lang w:val="en-US"/>
-        </w:rPr>
-        <w:t>Front-End Frameworks:</w:t>
-      </w:r>
-      <w:r>
-        <w:rPr>
-          <w:lang w:val="en-US"/>
-        </w:rPr>
-        <w:br/>
-        <w:t xml:space="preserve">Bootstrap, </w:t>
-      </w:r>
-      <w:r>
-        <w:rPr>
-          <w:lang w:val="en-US"/>
-        </w:rPr>
-        <w:t>Bulma, Tailwind CSS</w:t>
-      </w:r>
-    </w:p>
-    <w:p>
-      <w:pPr>
-        <w:numPr>
-          <w:ilvl w:val="0"/>
-          <w:numId w:val="5"/>
-        </w:numPr>
-        <w:rPr>
-          <w:lang w:val="en-US"/>
-        </w:rPr>
-      </w:pPr>
-      <w:r>
-        <w:rPr>
-          <w:b/>
-          <w:bCs/>
-          <w:lang w:val="en-US"/>
-        </w:rPr>
-        <w:t>Version Control:</w:t>
-      </w:r>
-      <w:r>
-        <w:rPr>
-          <w:lang w:val="en-US"/>
-        </w:rPr>
-        <w:br/>
-        <w:t>Git, GitHub</w:t>
-      </w:r>
-    </w:p>
-    <w:p>
-      <w:pPr>
-        <w:numPr>
-          <w:ilvl w:val="0"/>
-          <w:numId w:val="5"/>
-        </w:numPr>
-        <w:rPr>
-          <w:lang w:val="en-US"/>
-        </w:rPr>
-      </w:pPr>
-      <w:r>
-        <w:rPr>
-          <w:b/>
-          <w:bCs/>
-          <w:lang w:val="en-US"/>
-        </w:rPr>
-        <w:t>API Integration:</w:t>
-      </w:r>
-      <w:r>
-        <w:rPr>
-          <w:lang w:val="en-US"/>
-        </w:rPr>
-        <w:br/>
-        <w:t>Fetch API, RESTful APIs</w:t>
-      </w:r>
-    </w:p>
-    <w:p>
-      <w:pPr>
-        <w:numPr>
-          <w:ilvl w:val="0"/>
-          <w:numId w:val="5"/>
-        </w:numPr>
-        <w:rPr>
-          <w:lang w:val="en-US"/>
-        </w:rPr>
-      </w:pPr>
-      <w:r>
-        <w:rPr>
-          <w:b/>
-          <w:bCs/>
-          <w:lang w:val="en-US"/>
-        </w:rPr>
-        <w:t>Testing &amp; Debugging:</w:t>
-      </w:r>
-      <w:r>
-        <w:rPr>
-          <w:lang w:val="en-US"/>
-        </w:rPr>
-        <w:br/>
-        <w:t>Chrome Developer Tools, Console Debugging, Responsive Web Design Testing</w:t>
-      </w:r>
-    </w:p>
-    <w:p>
-      <w:pPr>
-        <w:rPr>
-          <w:lang w:val="en-US"/>
-        </w:rPr>
-      </w:pPr>
-      <w:r>
-        <w:rPr>
-          <w:lang w:val="en-US"/>
-        </w:rPr>
-        <w:pict w14:anchorId="550FCFFD">
-          <v:rect id="_x0000_i1030" style="width:0;height:1.5pt" o:hralign="center" o:hrstd="t" o:hr="t" fillcolor="#a0a0a0" stroked="f"/>
-        </w:pict>
-      </w:r>
-    </w:p>
-    <w:p>
-      <w:pPr>
-        <w:rPr>
-          <w:b/>
-          <w:bCs/>
-          <w:lang w:val="en-US"/>
-        </w:rPr>
-      </w:pPr>
-      <w:r>
-        <w:rPr>
-          <w:b/>
-          <w:bCs/>
-          <w:lang w:val="en-US"/>
-        </w:rPr>
-        <w:t>Experience</w:t>
-      </w:r>
-    </w:p>
-    <w:p>
-      <w:pPr>
-        <w:numPr>
-          <w:ilvl w:val="0"/>
-          <w:numId w:val="6"/>
-        </w:numPr>
-        <w:rPr>
-          <w:lang w:val="en-US"/>
-        </w:rPr>
-      </w:pPr>
-      <w:r>
-        <w:rPr>
-          <w:b/>
-          <w:bCs/>
-          <w:lang w:val="en-US"/>
-        </w:rPr>
-        <w:t>Freelance Web Developer</w:t>
-      </w:r>
-      <w:r>
-        <w:rPr>
-          <w:lang w:val="en-US"/>
-        </w:rPr>
-        <w:br/>
-      </w:r>
-      <w:r>
-        <w:rPr>
-          <w:i/>
-          <w:iCs/>
-          <w:lang w:val="en-US"/>
-        </w:rPr>
-        <w:t>June 2023 – Present</w:t>
-      </w:r>
-    </w:p>
-    <w:p>
-      <w:pPr>
-        <w:numPr>
-          <w:ilvl w:val="1"/>
-          <w:numId w:val="6"/>
-        </w:numPr>
-        <w:rPr>
-          <w:lang w:val="en-US"/>
-        </w:rPr>
-      </w:pPr>
-      <w:r>
-        <w:rPr>
-          <w:lang w:val="en-US"/>
-        </w:rPr>
-        <w:t>Designed and developed custom websites based on client requirements.</w:t>
-      </w:r>
-    </w:p>
-    <w:p>
-      <w:pPr>
-        <w:numPr>
-          <w:ilvl w:val="1"/>
-          <w:numId w:val="6"/>
-        </w:numPr>
-        <w:rPr>
-          <w:lang w:val="en-US"/>
-        </w:rPr>
-      </w:pPr>
-      <w:r>
-        <w:rPr>
-          <w:lang w:val="en-US"/>
-        </w:rPr>
-        <w:t>Implemented responsive designs optimized for mobile and desktop.</w:t>
-      </w:r>
-    </w:p>
-    <w:p>
-      <w:pPr>
-        <w:numPr>
-          <w:ilvl w:val="1"/>
-          <w:numId w:val="6"/>
-        </w:numPr>
-        <w:rPr>
-          <w:lang w:val="en-US"/>
-        </w:rPr>
-      </w:pPr>
-      <w:r>
-        <w:rPr>
-          <w:lang w:val="en-US"/>
-        </w:rPr>
-        <w:t>Maintained code quality through version control and GitHub repositories.</w:t>
-      </w:r>
-    </w:p>
-    <w:p>
-      <w:pPr>
-        <w:numPr>
-          <w:ilvl w:val="0"/>
-          <w:numId w:val="6"/>
-        </w:numPr>
-        <w:rPr>
-          <w:lang w:val="en-US"/>
-        </w:rPr>
-      </w:pPr>
-      <w:r>
-        <w:rPr>
-          <w:b/>
-          <w:bCs/>
-          <w:lang w:val="en-US"/>
-        </w:rPr>
-        <w:t>School Coding Club Member</w:t>
-      </w:r>
-      <w:r>
-        <w:rPr>
-          <w:lang w:val="en-US"/>
-        </w:rPr>
-        <w:br/>
-      </w:r>
-      <w:r>
-        <w:rPr>
-          <w:i/>
-          <w:iCs/>
-          <w:lang w:val="en-US"/>
-        </w:rPr>
-        <w:t>September 2022 – Present</w:t>
-      </w:r>
-    </w:p>
-    <w:p>
-      <w:pPr>
-        <w:numPr>
-          <w:ilvl w:val="1"/>
-          <w:numId w:val="6"/>
-        </w:numPr>
-        <w:rPr>
-          <w:lang w:val="en-US"/>
-        </w:rPr>
-      </w:pPr>
-      <w:r>
-        <w:rPr>
-          <w:lang w:val="en-US"/>
-        </w:rPr>
-        <w:t>Participated in coding challenges, including front-end projects.</w:t>
-      </w:r>
-    </w:p>
-    <w:p>
-      <w:pPr>
-        <w:numPr>
-          <w:ilvl w:val="1"/>
-          <w:numId w:val="6"/>
-        </w:numPr>
-        <w:rPr>
-          <w:lang w:val="en-US"/>
-        </w:rPr>
-      </w:pPr>
-      <w:r>
-        <w:rPr>
-          <w:lang w:val="en-US"/>
-        </w:rPr>
-        <w:t>Supported peers in debugging and understanding programming concepts.</w:t>
-      </w:r>
-    </w:p>
-    <w:p>
-      <w:pPr>
-        <w:numPr>
-          <w:ilvl w:val="1"/>
-          <w:numId w:val="6"/>
-        </w:numPr>
-        <w:rPr>
-          <w:lang w:val="en-US"/>
-        </w:rPr>
-      </w:pPr>
-      <w:r>
-        <w:rPr>
-          <w:lang w:val="en-US"/>
-        </w:rPr>
-        <w:t>Contributed to building a student-run website for school events.</w:t>
-      </w:r>
-    </w:p>
-    <w:p>
-      <w:pPr>
-        <w:rPr>
-          <w:lang w:val="en-US"/>
-        </w:rPr>
-      </w:pPr>
-      <w:r>
-        <w:rPr>
-          <w:lang w:val="en-US"/>
-        </w:rPr>
-        <w:pict w14:anchorId="5AAB00DD">
-          <v:rect id="_x0000_i1031" style="width:0;height:1.5pt" o:hralign="center" o:hrstd="t" o:hr="t" fillcolor="#a0a0a0" stroked="f"/>
-        </w:pict>
-      </w:r>
-    </w:p>
-    <w:p>
-      <w:pPr>
-        <w:rPr>
-          <w:b/>
-          <w:bCs/>
-          <w:lang w:val="en-US"/>
-        </w:rPr>
-      </w:pPr>
-      <w:r>
-        <w:rPr>
-          <w:b/>
-          <w:bCs/>
-          <w:lang w:val="en-US"/>
-        </w:rPr>
-        <w:t>Education</w:t>
-      </w:r>
-    </w:p>
-    <w:p>
-      <w:pPr>
-        <w:numPr>
-          <w:ilvl w:val="0"/>
-          <w:numId w:val="7"/>
-        </w:numPr>
-        <w:rPr>
-          <w:lang w:val="en-US"/>
-        </w:rPr>
-      </w:pPr>
-      <w:r>
-        <w:rPr>
-          <w:b/>
-          <w:bCs/>
-          <w:lang w:val="en-US"/>
-        </w:rPr>
-        <w:t>Kearns Academy</w:t>
-      </w:r>
-      <w:r>
-        <w:rPr>
-          <w:lang w:val="en-US"/>
-        </w:rPr>
-        <w:br/>
-      </w:r>
-      <w:r>
-        <w:rPr>
-          <w:i/>
-          <w:iCs/>
-          <w:lang w:val="en-US"/>
-        </w:rPr>
-        <w:t>Expected Graduation: June 2028</w:t>
-      </w:r>
-      <w:r>
-        <w:rPr>
-          <w:lang w:val="en-US"/>
-        </w:rPr>
-        <w:br/>
-        <w:t>Relevant Coursework: Computer Science, Web Design, App Creation, Cyber Security, Mathematics</w:t>
-      </w:r>
-    </w:p>
-    <w:p>
-      <w:pPr>
-        <w:numPr>
-          <w:ilvl w:val="0"/>
-          <w:numId w:val="7"/>
-        </w:numPr>
-        <w:rPr>
-          <w:lang w:val="en-US"/>
-        </w:rPr>
-      </w:pPr>
-      <w:r>
-        <w:rPr>
-          <w:b/>
-          <w:bCs/>
-          <w:lang w:val="en-US"/>
-        </w:rPr>
-        <w:t>Swann Middle School</w:t>
-      </w:r>
-      <w:r>
-        <w:rPr>
-          <w:lang w:val="en-US"/>
-        </w:rPr>
-        <w:br/>
-      </w:r>
-      <w:r>
-        <w:rPr>
-          <w:i/>
-          <w:iCs/>
-          <w:lang w:val="en-US"/>
-        </w:rPr>
-        <w:t>Graduation: June 2024</w:t>
-      </w:r>
-      <w:r>
-        <w:rPr>
-          <w:lang w:val="en-US"/>
-        </w:rPr>
-        <w:br/>
-        <w:t>Relevant Coursework: Computer Science, Web Design, Mathematics</w:t>
-      </w:r>
-    </w:p>
-    <w:p>
-      <w:pPr>
-        <w:rPr>
-          <w:lang w:val="en-US"/>
-        </w:rPr>
-      </w:pPr>
-      <w:r>
-        <w:rPr>
-          <w:lang w:val="en-US"/>
-        </w:rPr>
-        <w:pict w14:anchorId="6D4D03F6">
-          <v:rect id="_x0000_i1032" style="width:0;height:1.5pt" o:hralign="center" o:hrstd="t" o:hr="t" fillcolor="#a0a0a0" stroked="f"/>
-        </w:pict>
-      </w:r>
-    </w:p>
-    <w:p>
-      <w:pPr>
-        <w:rPr>
-          <w:b/>
-          <w:bCs/>
-          <w:lang w:val="en-US"/>
-        </w:rPr>
-      </w:pPr>
-      <w:r>
-        <w:rPr>
-          <w:b/>
-          <w:bCs/>
-          <w:lang w:val="en-US"/>
-        </w:rPr>
-        <w:t>Extracurricular Activities</w:t>
-      </w:r>
-    </w:p>
-    <w:p>
-      <w:pPr>
-        <w:numPr>
-          <w:ilvl w:val="0"/>
-          <w:numId w:val="8"/>
-        </w:numPr>
-        <w:rPr>
-          <w:lang w:val="en-US"/>
-        </w:rPr>
-      </w:pPr>
-      <w:r>
-        <w:rPr>
-          <w:b/>
-          <w:bCs/>
-          <w:lang w:val="en-US"/>
-        </w:rPr>
-        <w:t>FTC Kearns Robotics</w:t>
-      </w:r>
-      <w:r>
-        <w:rPr>
-          <w:lang w:val="en-US"/>
-        </w:rPr>
-        <w:br/>
-      </w:r>
-      <w:r>
-        <w:rPr>
-          <w:i/>
-          <w:iCs/>
-          <w:lang w:val="en-US"/>
-        </w:rPr>
-        <w:t>September 2023 – Present</w:t>
-      </w:r>
-    </w:p>
-    <w:p>
-      <w:pPr>
-        <w:numPr>
-          <w:ilvl w:val="1"/>
-          <w:numId w:val="8"/>
-        </w:numPr>
-        <w:rPr>
-          <w:lang w:val="en-US"/>
-        </w:rPr>
-      </w:pPr>
-      <w:r>
-        <w:rPr>
-          <w:lang w:val="en-US"/>
-        </w:rPr>
-        <w:t>Participated in technology-focused workshops and contributed to the team’s tech fair.</w:t>
-      </w:r>
-    </w:p>
-    <w:p>
-      <w:pPr>
-        <w:numPr>
-          <w:ilvl w:val="0"/>
-          <w:numId w:val="8"/>
-        </w:numPr>
-        <w:rPr>
-          <w:lang w:val="en-US"/>
-        </w:rPr>
-      </w:pPr>
-      <w:r>
-        <w:rPr>
-          <w:b/>
-          <w:bCs/>
-          <w:lang w:val="en-US"/>
-        </w:rPr>
-        <w:t>Service-Learning Hours (GYC Program)</w:t>
-      </w:r>
-    </w:p>
-    <w:p>
-      <w:pPr>
-        <w:numPr>
-          <w:ilvl w:val="1"/>
-          <w:numId w:val="8"/>
-        </w:numPr>
-        <w:rPr>
-          <w:lang w:val="en-US"/>
-        </w:rPr>
-      </w:pPr>
-      <w:r>
-        <w:rPr>
-          <w:lang w:val="en-US"/>
-        </w:rPr>
-        <w:lastRenderedPageBreak/>
-        <w:t>Completed community service projects, gaining leadership and teamwork experience.</w:t>
-      </w:r>
-    </w:p>
-    <w:p>
-      <w:pPr>
-        <w:rPr>
-          <w:lang w:val="en-US"/>
-        </w:rPr>
-      </w:pPr>
-      <w:r>
-        <w:rPr>
-          <w:lang w:val="en-US"/>
-        </w:rPr>
-        <w:pict w14:anchorId="3E9DE0DD">
+        <w:t>• Recognized for academic excellence and commitment to technical education.</w:t>
+      </w:r>
+    </w:p>
+    <w:p>
+      <w:pPr>
+        <w:rPr>
+          <w:lang w:val="en-US"/>
+        </w:rPr>
+      </w:pPr>
+      <w:r>
+        <w:rPr>
+          <w:lang w:val="en-US"/>
+        </w:rPr>
+        <w:pict w14:anchorId="5C70B8AA">
           <v:rect id="_x0000_i1033" style="width:0;height:1.5pt" o:hralign="center" o:hrstd="t" o:hr="t" fillcolor="#a0a0a0" stroked="f"/>
         </w:pict>
       </w:r>
@@ -1052,15 +1378,11 @@
     <w:p>
       <w:pPr>
         <w:rPr>
-          <w:b/>
-          <w:bCs/>
-          <w:lang w:val="en-US"/>
-        </w:rPr>
-      </w:pPr>
-      <w:r>
-        <w:rPr>
-          <w:b/>
-          <w:bCs/>
+          <w:lang w:val="en-US"/>
+        </w:rPr>
+      </w:pPr>
+      <w:r>
+        <w:rPr>
           <w:lang w:val="en-US"/>
         </w:rPr>
         <w:t>References</w:t>
@@ -1077,6 +1399,21 @@
           <w:lang w:val="en-US"/>
         </w:rPr>
         <w:t>Available upon request.</w:t>
+      </w:r>
+    </w:p>
+    <w:p>
+      <w:pPr>
+        <w:rPr>
+          <w:lang w:val="en-US"/>
+        </w:rPr>
+      </w:pPr>
+      <w:r>
+        <w:rPr>
+          <w:lang w:val="en-US"/>
+        </w:rPr>
+        <w:pict w14:anchorId="6B692F0B">
+          <v:rect id="_x0000_i1034" style="width:0;height:1.5pt" o:hralign="center" o:hrstd="t" o:hr="t" fillcolor="#a0a0a0" stroked="f"/>
+        </w:pict>
       </w:r>
     </w:p>
     <w:p/>
@@ -1091,8 +1428,157 @@
 </file>
 
 <file path=word/numbering.xml><?xml version="1.0" encoding="utf-8"?>
-<w:numbering xmlns:wpc="http://schemas.microsoft.com/office/word/2010/wordprocessingCanvas" xmlns:cx="http://schemas.microsoft.com/office/drawing/2014/chartex" xmlns:cx1="http://schemas.microsoft.com/office/drawing/2015/9/8/chartex" xmlns:cx2="http://schemas.microsoft.com/office/drawing/2015/10/21/chartex" xmlns:cx3="http://schemas.microsoft.com/office/drawing/2016/5/9/chartex" xmlns:cx4="http://schemas.microsoft.com/office/drawing/2016/5/10/chartex" xmlns:cx5="http://schemas.microsoft.com/office/drawing/2016/5/11/chartex" xmlns:cx6="http://schemas.microsoft.com/office/drawing/2016/5/12/chartex" xmlns:cx7="http://schemas.microsoft.com/office/drawing/2016/5/13/chartex" xmlns:cx8="http://schemas.microsoft.com/office/drawing/2016/5/14/chartex" xmlns:mc="http://schemas.openxmlformats.org/markup-compatibility/2006" xmlns:aink="http://schemas.microsoft.com/office/drawing/2016/ink" xmlns:am3d="http://schemas.microsoft.com/office/drawing/2017/model3d" xmlns:o="urn:schemas-microsoft-com:office:office" xmlns:oel="http://schemas.microsoft.com/office/2019/extlst" xmlns:r="http://schemas.openxmlformats.org/officeDocument/2006/relationships" xmlns:m="http://schemas.openxmlformats.org/officeDocument/2006/math" xmlns:v="urn:schemas-microsoft-com:vml" xmlns:wp14="http://schemas.microsoft.com/office/word/2010/wordprocessingDrawing" xmlns:wp="http://schemas.openxmlformats.org/drawingml/2006/wordprocessingDrawing" xmlns:w10="urn:schemas-microsoft-com:office:word" xmlns:w="http://schemas.openxmlformats.org/wordprocessingml/2006/main" xmlns:w14="http://schemas.microsoft.com/office/word/2010/wordml" xmlns:w15="http://schemas.microsoft.com/office/word/2012/wordml" xmlns:w16cex="http://schemas.microsoft.com/office/word/2018/wordml/cex" xmlns:w16cid="http://schemas.microsoft.com/office/word/2016/wordml/cid" xmlns:w16="http://schemas.microsoft.com/office/word/2018/wordml" xmlns:w16du="http://schemas.microsoft.com/office/word/2023/wordml/word16du" xmlns:w16sdtdh="http://schemas.microsoft.com/office/word/2020/wordml/sdtdatahash" xmlns:w16se="http://schemas.microsoft.com/office/word/2015/wordml/symex" xmlns:wpg="http://schemas.microsoft.com/office/word/2010/wordprocessingGroup" xmlns:wpi="http://schemas.microsoft.com/office/word/2010/wordprocessingInk" xmlns:wne="http://schemas.microsoft.com/office/word/2006/wordml" xmlns:wps="http://schemas.microsoft.com/office/word/2010/wordprocessingShape" mc:Ignorable="w14 w15 w16se w16cid w16 w16cex w16sdtdh w16du wp14">
+<w:numbering xmlns:wpc="http://schemas.microsoft.com/office/word/2010/wordprocessingCanvas" xmlns:cx="http://schemas.microsoft.com/office/drawing/2014/chartex" xmlns:cx1="http://schemas.microsoft.com/office/drawing/2015/9/8/chartex" xmlns:cx2="http://schemas.microsoft.com/office/drawing/2015/10/21/chartex" xmlns:cx3="http://schemas.microsoft.com/office/drawing/2016/5/9/chartex" xmlns:cx4="http://schemas.microsoft.com/office/drawing/2016/5/10/chartex" xmlns:cx5="http://schemas.microsoft.com/office/drawing/2016/5/11/chartex" xmlns:cx6="http://schemas.microsoft.com/office/drawing/2016/5/12/chartex" xmlns:cx7="http://schemas.microsoft.com/office/drawing/2016/5/13/chartex" xmlns:cx8="http://schemas.microsoft.com/office/drawing/2016/5/14/chartex" xmlns:mc="http://schemas.openxmlformats.org/markup-compatibility/2006" xmlns:aink="http://schemas.microsoft.com/office/drawing/2016/ink" xmlns:am3d="http://schemas.microsoft.com/office/drawing/2017/model3d" xmlns:o="urn:schemas-microsoft-com:office:office" xmlns:oel="http://schemas.microsoft.com/office/2019/extlst" xmlns:r="http://schemas.openxmlformats.org/officeDocument/2006/relationships" xmlns:m="http://schemas.openxmlformats.org/officeDocument/2006/math" xmlns:v="urn:schemas-microsoft-com:vml" xmlns:wp14="http://schemas.microsoft.com/office/word/2010/wordprocessingDrawing" xmlns:wp="http://schemas.openxmlformats.org/drawingml/2006/wordprocessingDrawing" xmlns:w10="urn:schemas-microsoft-com:office:word" xmlns:w="http://schemas.openxmlformats.org/wordprocessingml/2006/main" xmlns:w14="http://schemas.microsoft.com/office/word/2010/wordml" xmlns:w15="http://schemas.microsoft.com/office/word/2012/wordml" xmlns:w16cex="http://schemas.microsoft.com/office/word/2018/wordml/cex" xmlns:w16cid="http://schemas.microsoft.com/office/word/2016/wordml/cid" xmlns:w16="http://schemas.microsoft.com/office/word/2018/wordml" xmlns:w16du="http://schemas.microsoft.com/office/word/2023/wordml/word16du" xmlns:w16sdtdh="http://schemas.microsoft.com/office/word/2020/wordml/sdtdatahash" xmlns:w16sdtfl="http://schemas.microsoft.com/office/word/2024/wordml/sdtformatlock" xmlns:w16se="http://schemas.microsoft.com/office/word/2015/wordml/symex" xmlns:wpg="http://schemas.microsoft.com/office/word/2010/wordprocessingGroup" xmlns:wpi="http://schemas.microsoft.com/office/word/2010/wordprocessingInk" xmlns:wne="http://schemas.microsoft.com/office/word/2006/wordml" xmlns:wps="http://schemas.microsoft.com/office/word/2010/wordprocessingShape" mc:Ignorable="w14 w15 w16se w16cid w16 w16cex w16sdtdh w16sdtfl w16du wp14">
   <w:abstractNum w:abstractNumId="0" w15:restartNumberingAfterBreak="0">
+    <w:nsid w:val="091E7F29"/>
+    <w:multiLevelType w:val="multilevel"/>
+    <w:tmpl w:val="5C5475B4"/>
+    <w:lvl w:ilvl="0">
+      <w:start w:val="1"/>
+      <w:numFmt w:val="bullet"/>
+      <w:lvlText w:val=""/>
+      <w:lvlJc w:val="left"/>
+      <w:pPr>
+        <w:tabs>
+          <w:tab w:val="num" w:pos="720"/>
+        </w:tabs>
+        <w:ind w:left="720" w:hanging="360"/>
+      </w:pPr>
+      <w:rPr>
+        <w:rFonts w:ascii="Symbol" w:hAnsi="Symbol" w:hint="default"/>
+        <w:sz w:val="20"/>
+      </w:rPr>
+    </w:lvl>
+    <w:lvl w:ilvl="1" w:tentative="1">
+      <w:start w:val="1"/>
+      <w:numFmt w:val="bullet"/>
+      <w:lvlText w:val="o"/>
+      <w:lvlJc w:val="left"/>
+      <w:pPr>
+        <w:tabs>
+          <w:tab w:val="num" w:pos="1440"/>
+        </w:tabs>
+        <w:ind w:left="1440" w:hanging="360"/>
+      </w:pPr>
+      <w:rPr>
+        <w:rFonts w:ascii="Courier New" w:hAnsi="Courier New" w:hint="default"/>
+        <w:sz w:val="20"/>
+      </w:rPr>
+    </w:lvl>
+    <w:lvl w:ilvl="2" w:tentative="1">
+      <w:start w:val="1"/>
+      <w:numFmt w:val="bullet"/>
+      <w:lvlText w:val=""/>
+      <w:lvlJc w:val="left"/>
+      <w:pPr>
+        <w:tabs>
+          <w:tab w:val="num" w:pos="2160"/>
+        </w:tabs>
+        <w:ind w:left="2160" w:hanging="360"/>
+      </w:pPr>
+      <w:rPr>
+        <w:rFonts w:ascii="Wingdings" w:hAnsi="Wingdings" w:hint="default"/>
+        <w:sz w:val="20"/>
+      </w:rPr>
+    </w:lvl>
+    <w:lvl w:ilvl="3" w:tentative="1">
+      <w:start w:val="1"/>
+      <w:numFmt w:val="bullet"/>
+      <w:lvlText w:val=""/>
+      <w:lvlJc w:val="left"/>
+      <w:pPr>
+        <w:tabs>
+          <w:tab w:val="num" w:pos="2880"/>
+        </w:tabs>
+        <w:ind w:left="2880" w:hanging="360"/>
+      </w:pPr>
+      <w:rPr>
+        <w:rFonts w:ascii="Wingdings" w:hAnsi="Wingdings" w:hint="default"/>
+        <w:sz w:val="20"/>
+      </w:rPr>
+    </w:lvl>
+    <w:lvl w:ilvl="4" w:tentative="1">
+      <w:start w:val="1"/>
+      <w:numFmt w:val="bullet"/>
+      <w:lvlText w:val=""/>
+      <w:lvlJc w:val="left"/>
+      <w:pPr>
+        <w:tabs>
+          <w:tab w:val="num" w:pos="3600"/>
+        </w:tabs>
+        <w:ind w:left="3600" w:hanging="360"/>
+      </w:pPr>
+      <w:rPr>
+        <w:rFonts w:ascii="Wingdings" w:hAnsi="Wingdings" w:hint="default"/>
+        <w:sz w:val="20"/>
+      </w:rPr>
+    </w:lvl>
+    <w:lvl w:ilvl="5" w:tentative="1">
+      <w:start w:val="1"/>
+      <w:numFmt w:val="bullet"/>
+      <w:lvlText w:val=""/>
+      <w:lvlJc w:val="left"/>
+      <w:pPr>
+        <w:tabs>
+          <w:tab w:val="num" w:pos="4320"/>
+        </w:tabs>
+        <w:ind w:left="4320" w:hanging="360"/>
+      </w:pPr>
+      <w:rPr>
+        <w:rFonts w:ascii="Wingdings" w:hAnsi="Wingdings" w:hint="default"/>
+        <w:sz w:val="20"/>
+      </w:rPr>
+    </w:lvl>
+    <w:lvl w:ilvl="6" w:tentative="1">
+      <w:start w:val="1"/>
+      <w:numFmt w:val="bullet"/>
+      <w:lvlText w:val=""/>
+      <w:lvlJc w:val="left"/>
+      <w:pPr>
+        <w:tabs>
+          <w:tab w:val="num" w:pos="5040"/>
+        </w:tabs>
+        <w:ind w:left="5040" w:hanging="360"/>
+      </w:pPr>
+      <w:rPr>
+        <w:rFonts w:ascii="Wingdings" w:hAnsi="Wingdings" w:hint="default"/>
+        <w:sz w:val="20"/>
+      </w:rPr>
+    </w:lvl>
+    <w:lvl w:ilvl="7" w:tentative="1">
+      <w:start w:val="1"/>
+      <w:numFmt w:val="bullet"/>
+      <w:lvlText w:val=""/>
+      <w:lvlJc w:val="left"/>
+      <w:pPr>
+        <w:tabs>
+          <w:tab w:val="num" w:pos="5760"/>
+        </w:tabs>
+        <w:ind w:left="5760" w:hanging="360"/>
+      </w:pPr>
+      <w:rPr>
+        <w:rFonts w:ascii="Wingdings" w:hAnsi="Wingdings" w:hint="default"/>
+        <w:sz w:val="20"/>
+      </w:rPr>
+    </w:lvl>
+    <w:lvl w:ilvl="8" w:tentative="1">
+      <w:start w:val="1"/>
+      <w:numFmt w:val="bullet"/>
+      <w:lvlText w:val=""/>
+      <w:lvlJc w:val="left"/>
+      <w:pPr>
+        <w:tabs>
+          <w:tab w:val="num" w:pos="6480"/>
+        </w:tabs>
+        <w:ind w:left="6480" w:hanging="360"/>
+      </w:pPr>
+      <w:rPr>
+        <w:rFonts w:ascii="Wingdings" w:hAnsi="Wingdings" w:hint="default"/>
+        <w:sz w:val="20"/>
+      </w:rPr>
+    </w:lvl>
+  </w:abstractNum>
+  <w:abstractNum w:abstractNumId="1" w15:restartNumberingAfterBreak="0">
     <w:nsid w:val="0DB873A5"/>
     <w:multiLevelType w:val="multilevel"/>
     <w:tmpl w:val="BE50B166"/>
@@ -1241,7 +1727,305 @@
       </w:rPr>
     </w:lvl>
   </w:abstractNum>
-  <w:abstractNum w:abstractNumId="1" w15:restartNumberingAfterBreak="0">
+  <w:abstractNum w:abstractNumId="2" w15:restartNumberingAfterBreak="0">
+    <w:nsid w:val="15D54B71"/>
+    <w:multiLevelType w:val="multilevel"/>
+    <w:tmpl w:val="EA0C5F70"/>
+    <w:lvl w:ilvl="0">
+      <w:start w:val="1"/>
+      <w:numFmt w:val="bullet"/>
+      <w:lvlText w:val=""/>
+      <w:lvlJc w:val="left"/>
+      <w:pPr>
+        <w:tabs>
+          <w:tab w:val="num" w:pos="720"/>
+        </w:tabs>
+        <w:ind w:left="720" w:hanging="360"/>
+      </w:pPr>
+      <w:rPr>
+        <w:rFonts w:ascii="Symbol" w:hAnsi="Symbol" w:hint="default"/>
+        <w:sz w:val="20"/>
+      </w:rPr>
+    </w:lvl>
+    <w:lvl w:ilvl="1" w:tentative="1">
+      <w:start w:val="1"/>
+      <w:numFmt w:val="bullet"/>
+      <w:lvlText w:val="o"/>
+      <w:lvlJc w:val="left"/>
+      <w:pPr>
+        <w:tabs>
+          <w:tab w:val="num" w:pos="1440"/>
+        </w:tabs>
+        <w:ind w:left="1440" w:hanging="360"/>
+      </w:pPr>
+      <w:rPr>
+        <w:rFonts w:ascii="Courier New" w:hAnsi="Courier New" w:hint="default"/>
+        <w:sz w:val="20"/>
+      </w:rPr>
+    </w:lvl>
+    <w:lvl w:ilvl="2" w:tentative="1">
+      <w:start w:val="1"/>
+      <w:numFmt w:val="bullet"/>
+      <w:lvlText w:val=""/>
+      <w:lvlJc w:val="left"/>
+      <w:pPr>
+        <w:tabs>
+          <w:tab w:val="num" w:pos="2160"/>
+        </w:tabs>
+        <w:ind w:left="2160" w:hanging="360"/>
+      </w:pPr>
+      <w:rPr>
+        <w:rFonts w:ascii="Wingdings" w:hAnsi="Wingdings" w:hint="default"/>
+        <w:sz w:val="20"/>
+      </w:rPr>
+    </w:lvl>
+    <w:lvl w:ilvl="3" w:tentative="1">
+      <w:start w:val="1"/>
+      <w:numFmt w:val="bullet"/>
+      <w:lvlText w:val=""/>
+      <w:lvlJc w:val="left"/>
+      <w:pPr>
+        <w:tabs>
+          <w:tab w:val="num" w:pos="2880"/>
+        </w:tabs>
+        <w:ind w:left="2880" w:hanging="360"/>
+      </w:pPr>
+      <w:rPr>
+        <w:rFonts w:ascii="Wingdings" w:hAnsi="Wingdings" w:hint="default"/>
+        <w:sz w:val="20"/>
+      </w:rPr>
+    </w:lvl>
+    <w:lvl w:ilvl="4" w:tentative="1">
+      <w:start w:val="1"/>
+      <w:numFmt w:val="bullet"/>
+      <w:lvlText w:val=""/>
+      <w:lvlJc w:val="left"/>
+      <w:pPr>
+        <w:tabs>
+          <w:tab w:val="num" w:pos="3600"/>
+        </w:tabs>
+        <w:ind w:left="3600" w:hanging="360"/>
+      </w:pPr>
+      <w:rPr>
+        <w:rFonts w:ascii="Wingdings" w:hAnsi="Wingdings" w:hint="default"/>
+        <w:sz w:val="20"/>
+      </w:rPr>
+    </w:lvl>
+    <w:lvl w:ilvl="5" w:tentative="1">
+      <w:start w:val="1"/>
+      <w:numFmt w:val="bullet"/>
+      <w:lvlText w:val=""/>
+      <w:lvlJc w:val="left"/>
+      <w:pPr>
+        <w:tabs>
+          <w:tab w:val="num" w:pos="4320"/>
+        </w:tabs>
+        <w:ind w:left="4320" w:hanging="360"/>
+      </w:pPr>
+      <w:rPr>
+        <w:rFonts w:ascii="Wingdings" w:hAnsi="Wingdings" w:hint="default"/>
+        <w:sz w:val="20"/>
+      </w:rPr>
+    </w:lvl>
+    <w:lvl w:ilvl="6" w:tentative="1">
+      <w:start w:val="1"/>
+      <w:numFmt w:val="bullet"/>
+      <w:lvlText w:val=""/>
+      <w:lvlJc w:val="left"/>
+      <w:pPr>
+        <w:tabs>
+          <w:tab w:val="num" w:pos="5040"/>
+        </w:tabs>
+        <w:ind w:left="5040" w:hanging="360"/>
+      </w:pPr>
+      <w:rPr>
+        <w:rFonts w:ascii="Wingdings" w:hAnsi="Wingdings" w:hint="default"/>
+        <w:sz w:val="20"/>
+      </w:rPr>
+    </w:lvl>
+    <w:lvl w:ilvl="7" w:tentative="1">
+      <w:start w:val="1"/>
+      <w:numFmt w:val="bullet"/>
+      <w:lvlText w:val=""/>
+      <w:lvlJc w:val="left"/>
+      <w:pPr>
+        <w:tabs>
+          <w:tab w:val="num" w:pos="5760"/>
+        </w:tabs>
+        <w:ind w:left="5760" w:hanging="360"/>
+      </w:pPr>
+      <w:rPr>
+        <w:rFonts w:ascii="Wingdings" w:hAnsi="Wingdings" w:hint="default"/>
+        <w:sz w:val="20"/>
+      </w:rPr>
+    </w:lvl>
+    <w:lvl w:ilvl="8" w:tentative="1">
+      <w:start w:val="1"/>
+      <w:numFmt w:val="bullet"/>
+      <w:lvlText w:val=""/>
+      <w:lvlJc w:val="left"/>
+      <w:pPr>
+        <w:tabs>
+          <w:tab w:val="num" w:pos="6480"/>
+        </w:tabs>
+        <w:ind w:left="6480" w:hanging="360"/>
+      </w:pPr>
+      <w:rPr>
+        <w:rFonts w:ascii="Wingdings" w:hAnsi="Wingdings" w:hint="default"/>
+        <w:sz w:val="20"/>
+      </w:rPr>
+    </w:lvl>
+  </w:abstractNum>
+  <w:abstractNum w:abstractNumId="3" w15:restartNumberingAfterBreak="0">
+    <w:nsid w:val="30782A34"/>
+    <w:multiLevelType w:val="multilevel"/>
+    <w:tmpl w:val="9E5A8AE4"/>
+    <w:lvl w:ilvl="0">
+      <w:start w:val="1"/>
+      <w:numFmt w:val="bullet"/>
+      <w:lvlText w:val=""/>
+      <w:lvlJc w:val="left"/>
+      <w:pPr>
+        <w:tabs>
+          <w:tab w:val="num" w:pos="720"/>
+        </w:tabs>
+        <w:ind w:left="720" w:hanging="360"/>
+      </w:pPr>
+      <w:rPr>
+        <w:rFonts w:ascii="Symbol" w:hAnsi="Symbol" w:hint="default"/>
+        <w:sz w:val="20"/>
+      </w:rPr>
+    </w:lvl>
+    <w:lvl w:ilvl="1" w:tentative="1">
+      <w:start w:val="1"/>
+      <w:numFmt w:val="bullet"/>
+      <w:lvlText w:val="o"/>
+      <w:lvlJc w:val="left"/>
+      <w:pPr>
+        <w:tabs>
+          <w:tab w:val="num" w:pos="1440"/>
+        </w:tabs>
+        <w:ind w:left="1440" w:hanging="360"/>
+      </w:pPr>
+      <w:rPr>
+        <w:rFonts w:ascii="Courier New" w:hAnsi="Courier New" w:hint="default"/>
+        <w:sz w:val="20"/>
+      </w:rPr>
+    </w:lvl>
+    <w:lvl w:ilvl="2" w:tentative="1">
+      <w:start w:val="1"/>
+      <w:numFmt w:val="bullet"/>
+      <w:lvlText w:val=""/>
+      <w:lvlJc w:val="left"/>
+      <w:pPr>
+        <w:tabs>
+          <w:tab w:val="num" w:pos="2160"/>
+        </w:tabs>
+        <w:ind w:left="2160" w:hanging="360"/>
+      </w:pPr>
+      <w:rPr>
+        <w:rFonts w:ascii="Wingdings" w:hAnsi="Wingdings" w:hint="default"/>
+        <w:sz w:val="20"/>
+      </w:rPr>
+    </w:lvl>
+    <w:lvl w:ilvl="3" w:tentative="1">
+      <w:start w:val="1"/>
+      <w:numFmt w:val="bullet"/>
+      <w:lvlText w:val=""/>
+      <w:lvlJc w:val="left"/>
+      <w:pPr>
+        <w:tabs>
+          <w:tab w:val="num" w:pos="2880"/>
+        </w:tabs>
+        <w:ind w:left="2880" w:hanging="360"/>
+      </w:pPr>
+      <w:rPr>
+        <w:rFonts w:ascii="Wingdings" w:hAnsi="Wingdings" w:hint="default"/>
+        <w:sz w:val="20"/>
+      </w:rPr>
+    </w:lvl>
+    <w:lvl w:ilvl="4" w:tentative="1">
+      <w:start w:val="1"/>
+      <w:numFmt w:val="bullet"/>
+      <w:lvlText w:val=""/>
+      <w:lvlJc w:val="left"/>
+      <w:pPr>
+        <w:tabs>
+          <w:tab w:val="num" w:pos="3600"/>
+        </w:tabs>
+        <w:ind w:left="3600" w:hanging="360"/>
+      </w:pPr>
+      <w:rPr>
+        <w:rFonts w:ascii="Wingdings" w:hAnsi="Wingdings" w:hint="default"/>
+        <w:sz w:val="20"/>
+      </w:rPr>
+    </w:lvl>
+    <w:lvl w:ilvl="5" w:tentative="1">
+      <w:start w:val="1"/>
+      <w:numFmt w:val="bullet"/>
+      <w:lvlText w:val=""/>
+      <w:lvlJc w:val="left"/>
+      <w:pPr>
+        <w:tabs>
+          <w:tab w:val="num" w:pos="4320"/>
+        </w:tabs>
+        <w:ind w:left="4320" w:hanging="360"/>
+      </w:pPr>
+      <w:rPr>
+        <w:rFonts w:ascii="Wingdings" w:hAnsi="Wingdings" w:hint="default"/>
+        <w:sz w:val="20"/>
+      </w:rPr>
+    </w:lvl>
+    <w:lvl w:ilvl="6" w:tentative="1">
+      <w:start w:val="1"/>
+      <w:numFmt w:val="bullet"/>
+      <w:lvlText w:val=""/>
+      <w:lvlJc w:val="left"/>
+      <w:pPr>
+        <w:tabs>
+          <w:tab w:val="num" w:pos="5040"/>
+        </w:tabs>
+        <w:ind w:left="5040" w:hanging="360"/>
+      </w:pPr>
+      <w:rPr>
+        <w:rFonts w:ascii="Wingdings" w:hAnsi="Wingdings" w:hint="default"/>
+        <w:sz w:val="20"/>
+      </w:rPr>
+    </w:lvl>
+    <w:lvl w:ilvl="7" w:tentative="1">
+      <w:start w:val="1"/>
+      <w:numFmt w:val="bullet"/>
+      <w:lvlText w:val=""/>
+      <w:lvlJc w:val="left"/>
+      <w:pPr>
+        <w:tabs>
+          <w:tab w:val="num" w:pos="5760"/>
+        </w:tabs>
+        <w:ind w:left="5760" w:hanging="360"/>
+      </w:pPr>
+      <w:rPr>
+        <w:rFonts w:ascii="Wingdings" w:hAnsi="Wingdings" w:hint="default"/>
+        <w:sz w:val="20"/>
+      </w:rPr>
+    </w:lvl>
+    <w:lvl w:ilvl="8" w:tentative="1">
+      <w:start w:val="1"/>
+      <w:numFmt w:val="bullet"/>
+      <w:lvlText w:val=""/>
+      <w:lvlJc w:val="left"/>
+      <w:pPr>
+        <w:tabs>
+          <w:tab w:val="num" w:pos="6480"/>
+        </w:tabs>
+        <w:ind w:left="6480" w:hanging="360"/>
+      </w:pPr>
+      <w:rPr>
+        <w:rFonts w:ascii="Wingdings" w:hAnsi="Wingdings" w:hint="default"/>
+        <w:sz w:val="20"/>
+      </w:rPr>
+    </w:lvl>
+  </w:abstractNum>
+  <w:abstractNum w:abstractNumId="4" w15:restartNumberingAfterBreak="0">
     <w:nsid w:val="32996807"/>
     <w:multiLevelType w:val="multilevel"/>
     <w:tmpl w:val="3A1A4F20"/>
@@ -1390,7 +2174,156 @@
       </w:rPr>
     </w:lvl>
   </w:abstractNum>
-  <w:abstractNum w:abstractNumId="2" w15:restartNumberingAfterBreak="0">
+  <w:abstractNum w:abstractNumId="5" w15:restartNumberingAfterBreak="0">
+    <w:nsid w:val="424B0A8C"/>
+    <w:multiLevelType w:val="multilevel"/>
+    <w:tmpl w:val="7BF4CC9A"/>
+    <w:lvl w:ilvl="0">
+      <w:start w:val="1"/>
+      <w:numFmt w:val="bullet"/>
+      <w:lvlText w:val=""/>
+      <w:lvlJc w:val="left"/>
+      <w:pPr>
+        <w:tabs>
+          <w:tab w:val="num" w:pos="720"/>
+        </w:tabs>
+        <w:ind w:left="720" w:hanging="360"/>
+      </w:pPr>
+      <w:rPr>
+        <w:rFonts w:ascii="Symbol" w:hAnsi="Symbol" w:hint="default"/>
+        <w:sz w:val="20"/>
+      </w:rPr>
+    </w:lvl>
+    <w:lvl w:ilvl="1" w:tentative="1">
+      <w:start w:val="1"/>
+      <w:numFmt w:val="bullet"/>
+      <w:lvlText w:val="o"/>
+      <w:lvlJc w:val="left"/>
+      <w:pPr>
+        <w:tabs>
+          <w:tab w:val="num" w:pos="1440"/>
+        </w:tabs>
+        <w:ind w:left="1440" w:hanging="360"/>
+      </w:pPr>
+      <w:rPr>
+        <w:rFonts w:ascii="Courier New" w:hAnsi="Courier New" w:hint="default"/>
+        <w:sz w:val="20"/>
+      </w:rPr>
+    </w:lvl>
+    <w:lvl w:ilvl="2" w:tentative="1">
+      <w:start w:val="1"/>
+      <w:numFmt w:val="bullet"/>
+      <w:lvlText w:val=""/>
+      <w:lvlJc w:val="left"/>
+      <w:pPr>
+        <w:tabs>
+          <w:tab w:val="num" w:pos="2160"/>
+        </w:tabs>
+        <w:ind w:left="2160" w:hanging="360"/>
+      </w:pPr>
+      <w:rPr>
+        <w:rFonts w:ascii="Wingdings" w:hAnsi="Wingdings" w:hint="default"/>
+        <w:sz w:val="20"/>
+      </w:rPr>
+    </w:lvl>
+    <w:lvl w:ilvl="3" w:tentative="1">
+      <w:start w:val="1"/>
+      <w:numFmt w:val="bullet"/>
+      <w:lvlText w:val=""/>
+      <w:lvlJc w:val="left"/>
+      <w:pPr>
+        <w:tabs>
+          <w:tab w:val="num" w:pos="2880"/>
+        </w:tabs>
+        <w:ind w:left="2880" w:hanging="360"/>
+      </w:pPr>
+      <w:rPr>
+        <w:rFonts w:ascii="Wingdings" w:hAnsi="Wingdings" w:hint="default"/>
+        <w:sz w:val="20"/>
+      </w:rPr>
+    </w:lvl>
+    <w:lvl w:ilvl="4" w:tentative="1">
+      <w:start w:val="1"/>
+      <w:numFmt w:val="bullet"/>
+      <w:lvlText w:val=""/>
+      <w:lvlJc w:val="left"/>
+      <w:pPr>
+        <w:tabs>
+          <w:tab w:val="num" w:pos="3600"/>
+        </w:tabs>
+        <w:ind w:left="3600" w:hanging="360"/>
+      </w:pPr>
+      <w:rPr>
+        <w:rFonts w:ascii="Wingdings" w:hAnsi="Wingdings" w:hint="default"/>
+        <w:sz w:val="20"/>
+      </w:rPr>
+    </w:lvl>
+    <w:lvl w:ilvl="5" w:tentative="1">
+      <w:start w:val="1"/>
+      <w:numFmt w:val="bullet"/>
+      <w:lvlText w:val=""/>
+      <w:lvlJc w:val="left"/>
+      <w:pPr>
+        <w:tabs>
+          <w:tab w:val="num" w:pos="4320"/>
+        </w:tabs>
+        <w:ind w:left="4320" w:hanging="360"/>
+      </w:pPr>
+      <w:rPr>
+        <w:rFonts w:ascii="Wingdings" w:hAnsi="Wingdings" w:hint="default"/>
+        <w:sz w:val="20"/>
+      </w:rPr>
+    </w:lvl>
+    <w:lvl w:ilvl="6" w:tentative="1">
+      <w:start w:val="1"/>
+      <w:numFmt w:val="bullet"/>
+      <w:lvlText w:val=""/>
+      <w:lvlJc w:val="left"/>
+      <w:pPr>
+        <w:tabs>
+          <w:tab w:val="num" w:pos="5040"/>
+        </w:tabs>
+        <w:ind w:left="5040" w:hanging="360"/>
+      </w:pPr>
+      <w:rPr>
+        <w:rFonts w:ascii="Wingdings" w:hAnsi="Wingdings" w:hint="default"/>
+        <w:sz w:val="20"/>
+      </w:rPr>
+    </w:lvl>
+    <w:lvl w:ilvl="7" w:tentative="1">
+      <w:start w:val="1"/>
+      <w:numFmt w:val="bullet"/>
+      <w:lvlText w:val=""/>
+      <w:lvlJc w:val="left"/>
+      <w:pPr>
+        <w:tabs>
+          <w:tab w:val="num" w:pos="5760"/>
+        </w:tabs>
+        <w:ind w:left="5760" w:hanging="360"/>
+      </w:pPr>
+      <w:rPr>
+        <w:rFonts w:ascii="Wingdings" w:hAnsi="Wingdings" w:hint="default"/>
+        <w:sz w:val="20"/>
+      </w:rPr>
+    </w:lvl>
+    <w:lvl w:ilvl="8" w:tentative="1">
+      <w:start w:val="1"/>
+      <w:numFmt w:val="bullet"/>
+      <w:lvlText w:val=""/>
+      <w:lvlJc w:val="left"/>
+      <w:pPr>
+        <w:tabs>
+          <w:tab w:val="num" w:pos="6480"/>
+        </w:tabs>
+        <w:ind w:left="6480" w:hanging="360"/>
+      </w:pPr>
+      <w:rPr>
+        <w:rFonts w:ascii="Wingdings" w:hAnsi="Wingdings" w:hint="default"/>
+        <w:sz w:val="20"/>
+      </w:rPr>
+    </w:lvl>
+  </w:abstractNum>
+  <w:abstractNum w:abstractNumId="6" w15:restartNumberingAfterBreak="0">
     <w:nsid w:val="51B559B0"/>
     <w:multiLevelType w:val="multilevel"/>
     <w:tmpl w:val="D7EAB04C"/>
@@ -1539,7 +2472,156 @@
       </w:rPr>
     </w:lvl>
   </w:abstractNum>
-  <w:abstractNum w:abstractNumId="3" w15:restartNumberingAfterBreak="0">
+  <w:abstractNum w:abstractNumId="7" w15:restartNumberingAfterBreak="0">
+    <w:nsid w:val="5D98517D"/>
+    <w:multiLevelType w:val="multilevel"/>
+    <w:tmpl w:val="DDBAC9D4"/>
+    <w:lvl w:ilvl="0">
+      <w:start w:val="1"/>
+      <w:numFmt w:val="bullet"/>
+      <w:lvlText w:val=""/>
+      <w:lvlJc w:val="left"/>
+      <w:pPr>
+        <w:tabs>
+          <w:tab w:val="num" w:pos="720"/>
+        </w:tabs>
+        <w:ind w:left="720" w:hanging="360"/>
+      </w:pPr>
+      <w:rPr>
+        <w:rFonts w:ascii="Symbol" w:hAnsi="Symbol" w:hint="default"/>
+        <w:sz w:val="20"/>
+      </w:rPr>
+    </w:lvl>
+    <w:lvl w:ilvl="1" w:tentative="1">
+      <w:start w:val="1"/>
+      <w:numFmt w:val="bullet"/>
+      <w:lvlText w:val="o"/>
+      <w:lvlJc w:val="left"/>
+      <w:pPr>
+        <w:tabs>
+          <w:tab w:val="num" w:pos="1440"/>
+        </w:tabs>
+        <w:ind w:left="1440" w:hanging="360"/>
+      </w:pPr>
+      <w:rPr>
+        <w:rFonts w:ascii="Courier New" w:hAnsi="Courier New" w:hint="default"/>
+        <w:sz w:val="20"/>
+      </w:rPr>
+    </w:lvl>
+    <w:lvl w:ilvl="2" w:tentative="1">
+      <w:start w:val="1"/>
+      <w:numFmt w:val="bullet"/>
+      <w:lvlText w:val=""/>
+      <w:lvlJc w:val="left"/>
+      <w:pPr>
+        <w:tabs>
+          <w:tab w:val="num" w:pos="2160"/>
+        </w:tabs>
+        <w:ind w:left="2160" w:hanging="360"/>
+      </w:pPr>
+      <w:rPr>
+        <w:rFonts w:ascii="Wingdings" w:hAnsi="Wingdings" w:hint="default"/>
+        <w:sz w:val="20"/>
+      </w:rPr>
+    </w:lvl>
+    <w:lvl w:ilvl="3" w:tentative="1">
+      <w:start w:val="1"/>
+      <w:numFmt w:val="bullet"/>
+      <w:lvlText w:val=""/>
+      <w:lvlJc w:val="left"/>
+      <w:pPr>
+        <w:tabs>
+          <w:tab w:val="num" w:pos="2880"/>
+        </w:tabs>
+        <w:ind w:left="2880" w:hanging="360"/>
+      </w:pPr>
+      <w:rPr>
+        <w:rFonts w:ascii="Wingdings" w:hAnsi="Wingdings" w:hint="default"/>
+        <w:sz w:val="20"/>
+      </w:rPr>
+    </w:lvl>
+    <w:lvl w:ilvl="4" w:tentative="1">
+      <w:start w:val="1"/>
+      <w:numFmt w:val="bullet"/>
+      <w:lvlText w:val=""/>
+      <w:lvlJc w:val="left"/>
+      <w:pPr>
+        <w:tabs>
+          <w:tab w:val="num" w:pos="3600"/>
+        </w:tabs>
+        <w:ind w:left="3600" w:hanging="360"/>
+      </w:pPr>
+      <w:rPr>
+        <w:rFonts w:ascii="Wingdings" w:hAnsi="Wingdings" w:hint="default"/>
+        <w:sz w:val="20"/>
+      </w:rPr>
+    </w:lvl>
+    <w:lvl w:ilvl="5" w:tentative="1">
+      <w:start w:val="1"/>
+      <w:numFmt w:val="bullet"/>
+      <w:lvlText w:val=""/>
+      <w:lvlJc w:val="left"/>
+      <w:pPr>
+        <w:tabs>
+          <w:tab w:val="num" w:pos="4320"/>
+        </w:tabs>
+        <w:ind w:left="4320" w:hanging="360"/>
+      </w:pPr>
+      <w:rPr>
+        <w:rFonts w:ascii="Wingdings" w:hAnsi="Wingdings" w:hint="default"/>
+        <w:sz w:val="20"/>
+      </w:rPr>
+    </w:lvl>
+    <w:lvl w:ilvl="6" w:tentative="1">
+      <w:start w:val="1"/>
+      <w:numFmt w:val="bullet"/>
+      <w:lvlText w:val=""/>
+      <w:lvlJc w:val="left"/>
+      <w:pPr>
+        <w:tabs>
+          <w:tab w:val="num" w:pos="5040"/>
+        </w:tabs>
+        <w:ind w:left="5040" w:hanging="360"/>
+      </w:pPr>
+      <w:rPr>
+        <w:rFonts w:ascii="Wingdings" w:hAnsi="Wingdings" w:hint="default"/>
+        <w:sz w:val="20"/>
+      </w:rPr>
+    </w:lvl>
+    <w:lvl w:ilvl="7" w:tentative="1">
+      <w:start w:val="1"/>
+      <w:numFmt w:val="bullet"/>
+      <w:lvlText w:val=""/>
+      <w:lvlJc w:val="left"/>
+      <w:pPr>
+        <w:tabs>
+          <w:tab w:val="num" w:pos="5760"/>
+        </w:tabs>
+        <w:ind w:left="5760" w:hanging="360"/>
+      </w:pPr>
+      <w:rPr>
+        <w:rFonts w:ascii="Wingdings" w:hAnsi="Wingdings" w:hint="default"/>
+        <w:sz w:val="20"/>
+      </w:rPr>
+    </w:lvl>
+    <w:lvl w:ilvl="8" w:tentative="1">
+      <w:start w:val="1"/>
+      <w:numFmt w:val="bullet"/>
+      <w:lvlText w:val=""/>
+      <w:lvlJc w:val="left"/>
+      <w:pPr>
+        <w:tabs>
+          <w:tab w:val="num" w:pos="6480"/>
+        </w:tabs>
+        <w:ind w:left="6480" w:hanging="360"/>
+      </w:pPr>
+      <w:rPr>
+        <w:rFonts w:ascii="Wingdings" w:hAnsi="Wingdings" w:hint="default"/>
+        <w:sz w:val="20"/>
+      </w:rPr>
+    </w:lvl>
+  </w:abstractNum>
+  <w:abstractNum w:abstractNumId="8" w15:restartNumberingAfterBreak="0">
     <w:nsid w:val="5DB4029A"/>
     <w:multiLevelType w:val="multilevel"/>
     <w:tmpl w:val="149CF54C"/>
@@ -1688,7 +2770,156 @@
       </w:rPr>
     </w:lvl>
   </w:abstractNum>
-  <w:abstractNum w:abstractNumId="4" w15:restartNumberingAfterBreak="0">
+  <w:abstractNum w:abstractNumId="9" w15:restartNumberingAfterBreak="0">
+    <w:nsid w:val="639763AC"/>
+    <w:multiLevelType w:val="multilevel"/>
+    <w:tmpl w:val="0382CCC2"/>
+    <w:lvl w:ilvl="0">
+      <w:start w:val="1"/>
+      <w:numFmt w:val="bullet"/>
+      <w:lvlText w:val=""/>
+      <w:lvlJc w:val="left"/>
+      <w:pPr>
+        <w:tabs>
+          <w:tab w:val="num" w:pos="720"/>
+        </w:tabs>
+        <w:ind w:left="720" w:hanging="360"/>
+      </w:pPr>
+      <w:rPr>
+        <w:rFonts w:ascii="Symbol" w:hAnsi="Symbol" w:hint="default"/>
+        <w:sz w:val="20"/>
+      </w:rPr>
+    </w:lvl>
+    <w:lvl w:ilvl="1" w:tentative="1">
+      <w:start w:val="1"/>
+      <w:numFmt w:val="bullet"/>
+      <w:lvlText w:val="o"/>
+      <w:lvlJc w:val="left"/>
+      <w:pPr>
+        <w:tabs>
+          <w:tab w:val="num" w:pos="1440"/>
+        </w:tabs>
+        <w:ind w:left="1440" w:hanging="360"/>
+      </w:pPr>
+      <w:rPr>
+        <w:rFonts w:ascii="Courier New" w:hAnsi="Courier New" w:hint="default"/>
+        <w:sz w:val="20"/>
+      </w:rPr>
+    </w:lvl>
+    <w:lvl w:ilvl="2" w:tentative="1">
+      <w:start w:val="1"/>
+      <w:numFmt w:val="bullet"/>
+      <w:lvlText w:val=""/>
+      <w:lvlJc w:val="left"/>
+      <w:pPr>
+        <w:tabs>
+          <w:tab w:val="num" w:pos="2160"/>
+        </w:tabs>
+        <w:ind w:left="2160" w:hanging="360"/>
+      </w:pPr>
+      <w:rPr>
+        <w:rFonts w:ascii="Wingdings" w:hAnsi="Wingdings" w:hint="default"/>
+        <w:sz w:val="20"/>
+      </w:rPr>
+    </w:lvl>
+    <w:lvl w:ilvl="3" w:tentative="1">
+      <w:start w:val="1"/>
+      <w:numFmt w:val="bullet"/>
+      <w:lvlText w:val=""/>
+      <w:lvlJc w:val="left"/>
+      <w:pPr>
+        <w:tabs>
+          <w:tab w:val="num" w:pos="2880"/>
+        </w:tabs>
+        <w:ind w:left="2880" w:hanging="360"/>
+      </w:pPr>
+      <w:rPr>
+        <w:rFonts w:ascii="Wingdings" w:hAnsi="Wingdings" w:hint="default"/>
+        <w:sz w:val="20"/>
+      </w:rPr>
+    </w:lvl>
+    <w:lvl w:ilvl="4" w:tentative="1">
+      <w:start w:val="1"/>
+      <w:numFmt w:val="bullet"/>
+      <w:lvlText w:val=""/>
+      <w:lvlJc w:val="left"/>
+      <w:pPr>
+        <w:tabs>
+          <w:tab w:val="num" w:pos="3600"/>
+        </w:tabs>
+        <w:ind w:left="3600" w:hanging="360"/>
+      </w:pPr>
+      <w:rPr>
+        <w:rFonts w:ascii="Wingdings" w:hAnsi="Wingdings" w:hint="default"/>
+        <w:sz w:val="20"/>
+      </w:rPr>
+    </w:lvl>
+    <w:lvl w:ilvl="5" w:tentative="1">
+      <w:start w:val="1"/>
+      <w:numFmt w:val="bullet"/>
+      <w:lvlText w:val=""/>
+      <w:lvlJc w:val="left"/>
+      <w:pPr>
+        <w:tabs>
+          <w:tab w:val="num" w:pos="4320"/>
+        </w:tabs>
+        <w:ind w:left="4320" w:hanging="360"/>
+      </w:pPr>
+      <w:rPr>
+        <w:rFonts w:ascii="Wingdings" w:hAnsi="Wingdings" w:hint="default"/>
+        <w:sz w:val="20"/>
+      </w:rPr>
+    </w:lvl>
+    <w:lvl w:ilvl="6" w:tentative="1">
+      <w:start w:val="1"/>
+      <w:numFmt w:val="bullet"/>
+      <w:lvlText w:val=""/>
+      <w:lvlJc w:val="left"/>
+      <w:pPr>
+        <w:tabs>
+          <w:tab w:val="num" w:pos="5040"/>
+        </w:tabs>
+        <w:ind w:left="5040" w:hanging="360"/>
+      </w:pPr>
+      <w:rPr>
+        <w:rFonts w:ascii="Wingdings" w:hAnsi="Wingdings" w:hint="default"/>
+        <w:sz w:val="20"/>
+      </w:rPr>
+    </w:lvl>
+    <w:lvl w:ilvl="7" w:tentative="1">
+      <w:start w:val="1"/>
+      <w:numFmt w:val="bullet"/>
+      <w:lvlText w:val=""/>
+      <w:lvlJc w:val="left"/>
+      <w:pPr>
+        <w:tabs>
+          <w:tab w:val="num" w:pos="5760"/>
+        </w:tabs>
+        <w:ind w:left="5760" w:hanging="360"/>
+      </w:pPr>
+      <w:rPr>
+        <w:rFonts w:ascii="Wingdings" w:hAnsi="Wingdings" w:hint="default"/>
+        <w:sz w:val="20"/>
+      </w:rPr>
+    </w:lvl>
+    <w:lvl w:ilvl="8" w:tentative="1">
+      <w:start w:val="1"/>
+      <w:numFmt w:val="bullet"/>
+      <w:lvlText w:val=""/>
+      <w:lvlJc w:val="left"/>
+      <w:pPr>
+        <w:tabs>
+          <w:tab w:val="num" w:pos="6480"/>
+        </w:tabs>
+        <w:ind w:left="6480" w:hanging="360"/>
+      </w:pPr>
+      <w:rPr>
+        <w:rFonts w:ascii="Wingdings" w:hAnsi="Wingdings" w:hint="default"/>
+        <w:sz w:val="20"/>
+      </w:rPr>
+    </w:lvl>
+  </w:abstractNum>
+  <w:abstractNum w:abstractNumId="10" w15:restartNumberingAfterBreak="0">
     <w:nsid w:val="646E2A49"/>
     <w:multiLevelType w:val="multilevel"/>
     <w:tmpl w:val="BA665CEA"/>
@@ -1837,7 +3068,7 @@
       </w:rPr>
     </w:lvl>
   </w:abstractNum>
-  <w:abstractNum w:abstractNumId="5" w15:restartNumberingAfterBreak="0">
+  <w:abstractNum w:abstractNumId="11" w15:restartNumberingAfterBreak="0">
     <w:nsid w:val="66051361"/>
     <w:multiLevelType w:val="multilevel"/>
     <w:tmpl w:val="67AA6A02"/>
@@ -1986,7 +3217,7 @@
       </w:rPr>
     </w:lvl>
   </w:abstractNum>
-  <w:abstractNum w:abstractNumId="6" w15:restartNumberingAfterBreak="0">
+  <w:abstractNum w:abstractNumId="12" w15:restartNumberingAfterBreak="0">
     <w:nsid w:val="67F3254E"/>
     <w:multiLevelType w:val="multilevel"/>
     <w:tmpl w:val="94F85672"/>
@@ -2135,7 +3366,7 @@
       </w:rPr>
     </w:lvl>
   </w:abstractNum>
-  <w:abstractNum w:abstractNumId="7" w15:restartNumberingAfterBreak="0">
+  <w:abstractNum w:abstractNumId="13" w15:restartNumberingAfterBreak="0">
     <w:nsid w:val="7211355D"/>
     <w:multiLevelType w:val="multilevel"/>
     <w:tmpl w:val="BD863CF0"/>
@@ -2249,34 +3480,52 @@
     </w:lvl>
   </w:abstractNum>
   <w:num w:numId="1" w16cid:durableId="232471719">
+    <w:abstractNumId w:val="13"/>
+  </w:num>
+  <w:num w:numId="2" w16cid:durableId="2105956623">
+    <w:abstractNumId w:val="6"/>
+  </w:num>
+  <w:num w:numId="3" w16cid:durableId="2072651767">
+    <w:abstractNumId w:val="8"/>
+  </w:num>
+  <w:num w:numId="4" w16cid:durableId="1871261151">
+    <w:abstractNumId w:val="12"/>
+  </w:num>
+  <w:num w:numId="5" w16cid:durableId="141042288">
+    <w:abstractNumId w:val="1"/>
+  </w:num>
+  <w:num w:numId="6" w16cid:durableId="1873374524">
+    <w:abstractNumId w:val="10"/>
+  </w:num>
+  <w:num w:numId="7" w16cid:durableId="427890863">
+    <w:abstractNumId w:val="11"/>
+  </w:num>
+  <w:num w:numId="8" w16cid:durableId="1886021820">
+    <w:abstractNumId w:val="4"/>
+  </w:num>
+  <w:num w:numId="9" w16cid:durableId="1781489010">
+    <w:abstractNumId w:val="5"/>
+  </w:num>
+  <w:num w:numId="10" w16cid:durableId="1516114056">
+    <w:abstractNumId w:val="3"/>
+  </w:num>
+  <w:num w:numId="11" w16cid:durableId="1847942142">
+    <w:abstractNumId w:val="9"/>
+  </w:num>
+  <w:num w:numId="12" w16cid:durableId="1074619668">
     <w:abstractNumId w:val="7"/>
   </w:num>
-  <w:num w:numId="2" w16cid:durableId="2105956623">
+  <w:num w:numId="13" w16cid:durableId="1474761170">
     <w:abstractNumId w:val="2"/>
   </w:num>
-  <w:num w:numId="3" w16cid:durableId="2072651767">
-    <w:abstractNumId w:val="3"/>
-  </w:num>
-  <w:num w:numId="4" w16cid:durableId="1871261151">
-    <w:abstractNumId w:val="6"/>
-  </w:num>
-  <w:num w:numId="5" w16cid:durableId="141042288">
+  <w:num w:numId="14" w16cid:durableId="1945844475">
     <w:abstractNumId w:val="0"/>
-  </w:num>
-  <w:num w:numId="6" w16cid:durableId="1873374524">
-    <w:abstractNumId w:val="4"/>
-  </w:num>
-  <w:num w:numId="7" w16cid:durableId="427890863">
-    <w:abstractNumId w:val="5"/>
-  </w:num>
-  <w:num w:numId="8" w16cid:durableId="1886021820">
-    <w:abstractNumId w:val="1"/>
   </w:num>
 </w:numbering>
 </file>
 
 <file path=word/styles.xml><?xml version="1.0" encoding="utf-8"?>
-<w:styles xmlns:mc="http://schemas.openxmlformats.org/markup-compatibility/2006" xmlns:r="http://schemas.openxmlformats.org/officeDocument/2006/relationships" xmlns:w="http://schemas.openxmlformats.org/wordprocessingml/2006/main" xmlns:w14="http://schemas.microsoft.com/office/word/2010/wordml" xmlns:w15="http://schemas.microsoft.com/office/word/2012/wordml" xmlns:w16cex="http://schemas.microsoft.com/office/word/2018/wordml/cex" xmlns:w16cid="http://schemas.microsoft.com/office/word/2016/wordml/cid" xmlns:w16="http://schemas.microsoft.com/office/word/2018/wordml" xmlns:w16du="http://schemas.microsoft.com/office/word/2023/wordml/word16du" xmlns:w16sdtdh="http://schemas.microsoft.com/office/word/2020/wordml/sdtdatahash" xmlns:w16se="http://schemas.microsoft.com/office/word/2015/wordml/symex" mc:Ignorable="w14 w15 w16se w16cid w16 w16cex w16sdtdh w16du">
+<w:styles xmlns:mc="http://schemas.openxmlformats.org/markup-compatibility/2006" xmlns:r="http://schemas.openxmlformats.org/officeDocument/2006/relationships" xmlns:w="http://schemas.openxmlformats.org/wordprocessingml/2006/main" xmlns:w14="http://schemas.microsoft.com/office/word/2010/wordml" xmlns:w15="http://schemas.microsoft.com/office/word/2012/wordml" xmlns:w16cex="http://schemas.microsoft.com/office/word/2018/wordml/cex" xmlns:w16cid="http://schemas.microsoft.com/office/word/2016/wordml/cid" xmlns:w16="http://schemas.microsoft.com/office/word/2018/wordml" xmlns:w16du="http://schemas.microsoft.com/office/word/2023/wordml/word16du" xmlns:w16sdtdh="http://schemas.microsoft.com/office/word/2020/wordml/sdtdatahash" xmlns:w16sdtfl="http://schemas.microsoft.com/office/word/2024/wordml/sdtformatlock" xmlns:w16se="http://schemas.microsoft.com/office/word/2015/wordml/symex" mc:Ignorable="w14 w15 w16se w16cid w16 w16cex w16sdtdh w16sdtfl w16du">
   <w:docDefaults>
     <w:rPrDefault>
       <w:rPr>
@@ -3459,16 +4708,16 @@
 <file path=customXml/itemProps1.xml><?xml version="1.0" encoding="utf-8"?>
 <ds:datastoreItem xmlns:ds="http://schemas.openxmlformats.org/officeDocument/2006/customXml" ds:itemID="{C1C71C90-4B7C-4E62-B47C-FEB6233DCBF3}">
   <ds:schemaRefs>
+    <ds:schemaRef ds:uri="http://schemas.microsoft.com/office/2006/metadata/properties"/>
     <ds:schemaRef ds:uri="http://schemas.openxmlformats.org/package/2006/metadata/core-properties"/>
-    <ds:schemaRef ds:uri="http://www.w3.org/XML/1998/namespace"/>
+    <ds:schemaRef ds:uri="http://schemas.microsoft.com/office/infopath/2007/PartnerControls"/>
+    <ds:schemaRef ds:uri="8060bcfc-0600-4d74-bd80-3d15697ca988"/>
+    <ds:schemaRef ds:uri="http://purl.org/dc/dcmitype/"/>
     <ds:schemaRef ds:uri="http://purl.org/dc/elements/1.1/"/>
     <ds:schemaRef ds:uri="http://schemas.microsoft.com/office/2006/documentManagement/types"/>
+    <ds:schemaRef ds:uri="044d45e3-e5ce-4b6d-945a-d3f37d296913"/>
+    <ds:schemaRef ds:uri="http://www.w3.org/XML/1998/namespace"/>
     <ds:schemaRef ds:uri="http://purl.org/dc/terms/"/>
-    <ds:schemaRef ds:uri="8060bcfc-0600-4d74-bd80-3d15697ca988"/>
-    <ds:schemaRef ds:uri="044d45e3-e5ce-4b6d-945a-d3f37d296913"/>
-    <ds:schemaRef ds:uri="http://schemas.microsoft.com/office/infopath/2007/PartnerControls"/>
-    <ds:schemaRef ds:uri="http://schemas.microsoft.com/office/2006/metadata/properties"/>
-    <ds:schemaRef ds:uri="http://purl.org/dc/dcmitype/"/>
   </ds:schemaRefs>
 </ds:datastoreItem>
 </file>

</xml_diff>